<commit_message>
27 - Analyse maken ( https://italent.cloudapp.net:9443/ccm/web/projects/iTalent#action=com.ibm.team.workitem.viewWorkItem&id=27 )
</commit_message>
<xml_diff>
--- a/italent/documents/PlanVanAanpak.docx
+++ b/italent/documents/PlanVanAanpak.docx
@@ -132,23 +132,13 @@
           <w:szCs w:val="36"/>
         </w:rPr>
       </w:pPr>
-      <w:proofErr w:type="spellStart"/>
       <w:r>
         <w:rPr>
           <w:b/>
           <w:sz w:val="36"/>
           <w:szCs w:val="36"/>
         </w:rPr>
-        <w:t>Departement</w:t>
-      </w:r>
-      <w:proofErr w:type="spellEnd"/>
-      <w:r>
-        <w:rPr>
-          <w:b/>
-          <w:sz w:val="36"/>
-          <w:szCs w:val="36"/>
-        </w:rPr>
-        <w:t xml:space="preserve"> PXL-IT</w:t>
+        <w:t>Departement PXL-IT</w:t>
       </w:r>
     </w:p>
     <w:p>
@@ -327,7 +317,6 @@
           <w:lang w:val="nl-BE"/>
         </w:rPr>
       </w:pPr>
-      <w:proofErr w:type="gramStart"/>
       <w:r>
         <w:rPr>
           <w:b/>
@@ -335,17 +324,7 @@
           <w:szCs w:val="28"/>
           <w:lang w:val="nl-BE"/>
         </w:rPr>
-        <w:t>Academiejaar</w:t>
-      </w:r>
-      <w:proofErr w:type="gramEnd"/>
-      <w:r>
-        <w:rPr>
-          <w:b/>
-          <w:sz w:val="28"/>
-          <w:szCs w:val="28"/>
-          <w:lang w:val="nl-BE"/>
-        </w:rPr>
-        <w:t xml:space="preserve"> 2015-2016</w:t>
+        <w:t>Academiejaar 2015-2016</w:t>
       </w:r>
     </w:p>
     <w:p>
@@ -1049,7 +1028,6 @@
           <w:szCs w:val="40"/>
         </w:rPr>
       </w:pPr>
-      <w:proofErr w:type="spellStart"/>
       <w:r>
         <w:rPr>
           <w:b/>
@@ -1060,7 +1038,6 @@
         <w:lastRenderedPageBreak/>
         <w:t>Inhoudsopgave</w:t>
       </w:r>
-      <w:proofErr w:type="spellEnd"/>
     </w:p>
     <w:p>
       <w:pPr>
@@ -2722,8 +2699,6 @@
         </w:rPr>
         <w:br w:type="page"/>
       </w:r>
-      <w:bookmarkStart w:id="0" w:name="_GoBack"/>
-      <w:bookmarkEnd w:id="0"/>
     </w:p>
     <w:p>
       <w:pPr>
@@ -2741,115 +2716,115 @@
           <w:lang w:val="nl-BE"/>
         </w:rPr>
       </w:pPr>
-      <w:bookmarkStart w:id="1" w:name="_Toc448753241"/>
+      <w:bookmarkStart w:id="0" w:name="_Toc448753241"/>
       <w:r>
         <w:rPr>
           <w:lang w:val="nl-BE"/>
         </w:rPr>
         <w:t>Projectbeschrijving</w:t>
       </w:r>
+      <w:bookmarkEnd w:id="0"/>
+    </w:p>
+    <w:p>
+      <w:pPr>
+        <w:pStyle w:val="Heading2"/>
+        <w:rPr>
+          <w:lang w:val="nl-BE"/>
+        </w:rPr>
+      </w:pPr>
+      <w:bookmarkStart w:id="1" w:name="_Toc448753242"/>
+      <w:r>
+        <w:rPr>
+          <w:lang w:val="nl-BE"/>
+        </w:rPr>
+        <w:t>Projectdoel</w:t>
+      </w:r>
       <w:bookmarkEnd w:id="1"/>
     </w:p>
     <w:p>
       <w:pPr>
-        <w:pStyle w:val="Heading2"/>
-        <w:rPr>
-          <w:lang w:val="nl-BE"/>
-        </w:rPr>
-      </w:pPr>
-      <w:bookmarkStart w:id="2" w:name="_Toc448753242"/>
-      <w:r>
-        <w:rPr>
-          <w:lang w:val="nl-BE"/>
-        </w:rPr>
-        <w:t>Projectdoel</w:t>
+        <w:pStyle w:val="Heading3"/>
+        <w:rPr>
+          <w:lang w:val="nl-BE"/>
+        </w:rPr>
+      </w:pPr>
+      <w:bookmarkStart w:id="2" w:name="_Toc448753243"/>
+      <w:r>
+        <w:rPr>
+          <w:lang w:val="nl-BE"/>
+        </w:rPr>
+        <w:t>Probleemstelling</w:t>
       </w:r>
       <w:bookmarkEnd w:id="2"/>
     </w:p>
     <w:p>
       <w:pPr>
+        <w:rPr>
+          <w:lang w:val="nl-BE"/>
+        </w:rPr>
+      </w:pPr>
+    </w:p>
+    <w:p>
+      <w:pPr>
+        <w:rPr>
+          <w:lang w:val="nl-BE"/>
+        </w:rPr>
+      </w:pPr>
+      <w:r>
+        <w:rPr>
+          <w:lang w:val="nl-BE"/>
+        </w:rPr>
+        <w:t>Hogeschool PXL zou graag gebruik maken van een online systeem om het i-talent project voor zowel studenten als docenten makkelijker te maken.</w:t>
+      </w:r>
+    </w:p>
+    <w:p>
+      <w:pPr>
+        <w:rPr>
+          <w:lang w:val="nl-BE"/>
+        </w:rPr>
+      </w:pPr>
+      <w:r>
+        <w:rPr>
+          <w:lang w:val="nl-BE"/>
+        </w:rPr>
+        <w:t xml:space="preserve">Studenten van verschillende departementen van hogeschool PXL moeten een verplicht aantal uren werken aan een zelfgekozen project. Projecten kunnen niet altijd slechts door 1 of enkele studenten verwezenlijkt worden, daarom zou een online platform waarop studenten ideeën kunnen lanceren en/of zich hierop inschrijven uitkomst kunnen bieden. Samenwerking met verschillende departementen kan op die manier bevorderd worden en studenten hebben de mogelijkheid om deel te nemen aan projecten die in de lijn van hun interesses liggen. </w:t>
+      </w:r>
+    </w:p>
+    <w:p>
+      <w:pPr>
+        <w:rPr>
+          <w:lang w:val="nl-BE"/>
+        </w:rPr>
+      </w:pPr>
+      <w:r>
+        <w:rPr>
+          <w:lang w:val="nl-BE"/>
+        </w:rPr>
+        <w:t xml:space="preserve">Uiteraard is niet de bedoeling dat ieder idee zomaar gelanceerd kan worden. Hiervoor is toestemming nodig van begeleidende docenten. Docenten kunnen projecten goedkeuren, monitoren en eventueel (gedeeltelijk) ondersteunen. </w:t>
+      </w:r>
+    </w:p>
+    <w:p>
+      <w:pPr>
+        <w:rPr>
+          <w:lang w:val="nl-BE"/>
+        </w:rPr>
+      </w:pPr>
+    </w:p>
+    <w:p>
+      <w:pPr>
         <w:pStyle w:val="Heading3"/>
         <w:rPr>
           <w:lang w:val="nl-BE"/>
         </w:rPr>
       </w:pPr>
-      <w:bookmarkStart w:id="3" w:name="_Toc448753243"/>
-      <w:r>
-        <w:rPr>
-          <w:lang w:val="nl-BE"/>
-        </w:rPr>
-        <w:t>Probleemstelling</w:t>
+      <w:bookmarkStart w:id="3" w:name="_Toc448753244"/>
+      <w:r>
+        <w:rPr>
+          <w:lang w:val="nl-BE"/>
+        </w:rPr>
+        <w:t>Projectresultaat</w:t>
       </w:r>
       <w:bookmarkEnd w:id="3"/>
-    </w:p>
-    <w:p>
-      <w:pPr>
-        <w:rPr>
-          <w:lang w:val="nl-BE"/>
-        </w:rPr>
-      </w:pPr>
-    </w:p>
-    <w:p>
-      <w:pPr>
-        <w:rPr>
-          <w:lang w:val="nl-BE"/>
-        </w:rPr>
-      </w:pPr>
-      <w:r>
-        <w:rPr>
-          <w:lang w:val="nl-BE"/>
-        </w:rPr>
-        <w:t>Hogeschool PXL zou graag gebruik maken van een online systeem om het i-talent project voor zowel studenten als docenten makkelijker te maken.</w:t>
-      </w:r>
-    </w:p>
-    <w:p>
-      <w:pPr>
-        <w:rPr>
-          <w:lang w:val="nl-BE"/>
-        </w:rPr>
-      </w:pPr>
-      <w:r>
-        <w:rPr>
-          <w:lang w:val="nl-BE"/>
-        </w:rPr>
-        <w:t xml:space="preserve">Studenten van verschillende departementen van hogeschool PXL moeten een verplicht aantal uren werken aan een zelfgekozen project. Projecten kunnen niet altijd slechts door 1 of enkele studenten verwezenlijkt worden, daarom zou een online platform waarop studenten ideeën kunnen lanceren en/of zich hierop inschrijven uitkomst kunnen bieden. Samenwerking met verschillende departementen kan op die manier bevorderd worden en studenten hebben de mogelijkheid om deel te nemen aan projecten die in de lijn van hun interesses liggen. </w:t>
-      </w:r>
-    </w:p>
-    <w:p>
-      <w:pPr>
-        <w:rPr>
-          <w:lang w:val="nl-BE"/>
-        </w:rPr>
-      </w:pPr>
-      <w:r>
-        <w:rPr>
-          <w:lang w:val="nl-BE"/>
-        </w:rPr>
-        <w:t xml:space="preserve">Uiteraard is niet de bedoeling dat ieder idee zomaar gelanceerd kan worden. Hiervoor is toestemming nodig van begeleidende docenten. Docenten kunnen projecten goedkeuren, monitoren en eventueel (gedeeltelijk) ondersteunen. </w:t>
-      </w:r>
-    </w:p>
-    <w:p>
-      <w:pPr>
-        <w:rPr>
-          <w:lang w:val="nl-BE"/>
-        </w:rPr>
-      </w:pPr>
-    </w:p>
-    <w:p>
-      <w:pPr>
-        <w:pStyle w:val="Heading3"/>
-        <w:rPr>
-          <w:lang w:val="nl-BE"/>
-        </w:rPr>
-      </w:pPr>
-      <w:bookmarkStart w:id="4" w:name="_Toc448753244"/>
-      <w:r>
-        <w:rPr>
-          <w:lang w:val="nl-BE"/>
-        </w:rPr>
-        <w:t>Projectresultaat</w:t>
-      </w:r>
-      <w:bookmarkEnd w:id="4"/>
     </w:p>
     <w:p>
       <w:pPr>
@@ -2925,19 +2900,14 @@
       <w:pPr>
         <w:pStyle w:val="Heading3"/>
       </w:pPr>
-      <w:bookmarkStart w:id="5" w:name="_Toc448748796"/>
-      <w:bookmarkStart w:id="6" w:name="_Toc448753245"/>
+      <w:bookmarkStart w:id="4" w:name="_Toc448748796"/>
+      <w:bookmarkStart w:id="5" w:name="_Toc448753245"/>
       <w:r>
         <w:lastRenderedPageBreak/>
-        <w:t xml:space="preserve">SMART </w:t>
-      </w:r>
-      <w:proofErr w:type="spellStart"/>
-      <w:r>
-        <w:t>omschrijving</w:t>
-      </w:r>
+        <w:t>SMART omschrijving</w:t>
+      </w:r>
+      <w:bookmarkEnd w:id="4"/>
       <w:bookmarkEnd w:id="5"/>
-      <w:bookmarkEnd w:id="6"/>
-      <w:proofErr w:type="spellEnd"/>
     </w:p>
     <w:p>
       <w:pPr>
@@ -2992,49 +2962,7 @@
         <w:rPr>
           <w:lang w:val="nl-BE"/>
         </w:rPr>
-        <w:t xml:space="preserve">: Het pakket dat van ons vereist wordt bevat: Een plan van aanpak, een analyse met </w:t>
-      </w:r>
-      <w:proofErr w:type="spellStart"/>
-      <w:r>
-        <w:rPr>
-          <w:lang w:val="nl-BE"/>
-        </w:rPr>
-        <w:t>dfd's</w:t>
-      </w:r>
-      <w:proofErr w:type="spellEnd"/>
-      <w:r>
-        <w:rPr>
-          <w:lang w:val="nl-BE"/>
-        </w:rPr>
-        <w:t xml:space="preserve">, </w:t>
-      </w:r>
-      <w:proofErr w:type="spellStart"/>
-      <w:r>
-        <w:rPr>
-          <w:lang w:val="nl-BE"/>
-        </w:rPr>
-        <w:t>erd</w:t>
-      </w:r>
-      <w:proofErr w:type="spellEnd"/>
-      <w:r>
-        <w:rPr>
-          <w:lang w:val="nl-BE"/>
-        </w:rPr>
-        <w:t xml:space="preserve">, </w:t>
-      </w:r>
-      <w:proofErr w:type="spellStart"/>
-      <w:r>
-        <w:rPr>
-          <w:lang w:val="nl-BE"/>
-        </w:rPr>
-        <w:t>use</w:t>
-      </w:r>
-      <w:proofErr w:type="spellEnd"/>
-      <w:r>
-        <w:rPr>
-          <w:lang w:val="nl-BE"/>
-        </w:rPr>
-        <w:t xml:space="preserve"> cases en een klasse diagram.</w:t>
+        <w:t>: Het pakket dat van ons vereist wordt bevat: Een plan van aanpak, een analyse met dfd's, erd, use cases en een klasse diagram.</w:t>
       </w:r>
       <w:r>
         <w:rPr>
@@ -3184,7 +3112,7 @@
           <w:lang w:val="nl-NL"/>
         </w:rPr>
       </w:pPr>
-      <w:bookmarkStart w:id="7" w:name="_Toc448753246"/>
+      <w:bookmarkStart w:id="6" w:name="_Toc448753246"/>
       <w:r>
         <w:rPr>
           <w:lang w:val="nl-NL"/>
@@ -3192,23 +3120,23 @@
         <w:lastRenderedPageBreak/>
         <w:t>Uitgangspunten en randvoorwaarden</w:t>
       </w:r>
+      <w:bookmarkEnd w:id="6"/>
+    </w:p>
+    <w:p>
+      <w:pPr>
+        <w:pStyle w:val="Heading3"/>
+        <w:rPr>
+          <w:lang w:val="nl-NL"/>
+        </w:rPr>
+      </w:pPr>
+      <w:bookmarkStart w:id="7" w:name="_Toc448753247"/>
+      <w:r>
+        <w:rPr>
+          <w:lang w:val="nl-NL"/>
+        </w:rPr>
+        <w:t>Uitgangspunten</w:t>
+      </w:r>
       <w:bookmarkEnd w:id="7"/>
-    </w:p>
-    <w:p>
-      <w:pPr>
-        <w:pStyle w:val="Heading3"/>
-        <w:rPr>
-          <w:lang w:val="nl-NL"/>
-        </w:rPr>
-      </w:pPr>
-      <w:bookmarkStart w:id="8" w:name="_Toc448753247"/>
-      <w:r>
-        <w:rPr>
-          <w:lang w:val="nl-NL"/>
-        </w:rPr>
-        <w:t>Uitgangspunten</w:t>
-      </w:r>
-      <w:bookmarkEnd w:id="8"/>
     </w:p>
     <w:p>
       <w:pPr>
@@ -3281,7 +3209,6 @@
           <w:lang w:val="nl-BE"/>
         </w:rPr>
       </w:pPr>
-      <w:proofErr w:type="gramStart"/>
       <w:r>
         <w:rPr>
           <w:lang w:val="nl-BE"/>
@@ -3300,7 +3227,6 @@
         </w:rPr>
         <w:t xml:space="preserve"> aan het team;</w:t>
       </w:r>
-      <w:proofErr w:type="gramEnd"/>
     </w:p>
     <w:p>
       <w:pPr>
@@ -3316,14 +3242,14 @@
           <w:lang w:val="nl-BE"/>
         </w:rPr>
       </w:pPr>
-      <w:bookmarkStart w:id="9" w:name="_Toc448753248"/>
+      <w:bookmarkStart w:id="8" w:name="_Toc448753248"/>
       <w:r>
         <w:rPr>
           <w:lang w:val="nl-BE"/>
         </w:rPr>
         <w:t>Randvoorwaarden</w:t>
       </w:r>
-      <w:bookmarkEnd w:id="9"/>
+      <w:bookmarkEnd w:id="8"/>
     </w:p>
     <w:p>
       <w:pPr>
@@ -3412,16 +3338,16 @@
           <w:lang w:val="nl-BE"/>
         </w:rPr>
       </w:pPr>
-      <w:bookmarkStart w:id="10" w:name="_Toc448748800"/>
-      <w:bookmarkStart w:id="11" w:name="_Toc448753249"/>
+      <w:bookmarkStart w:id="9" w:name="_Toc448748800"/>
+      <w:bookmarkStart w:id="10" w:name="_Toc448753249"/>
       <w:r>
         <w:rPr>
           <w:lang w:val="nl-BE"/>
         </w:rPr>
         <w:t>Kritische succesfactoren van dit project</w:t>
       </w:r>
+      <w:bookmarkEnd w:id="9"/>
       <w:bookmarkEnd w:id="10"/>
-      <w:bookmarkEnd w:id="11"/>
     </w:p>
     <w:p>
       <w:pPr>
@@ -3482,21 +3408,7 @@
           <w:lang w:val="nl-BE"/>
         </w:rPr>
         <w:br/>
-        <w:t xml:space="preserve">(na het </w:t>
-      </w:r>
-      <w:proofErr w:type="gramStart"/>
-      <w:r>
-        <w:rPr>
-          <w:lang w:val="nl-BE"/>
-        </w:rPr>
-        <w:t>inloggen</w:t>
-      </w:r>
-      <w:proofErr w:type="gramEnd"/>
-      <w:r>
-        <w:rPr>
-          <w:lang w:val="nl-BE"/>
-        </w:rPr>
-        <w:t xml:space="preserve"> dient deze URL gekopieerd te worden in de adresbalk)</w:t>
+        <w:t>(na het inloggen dient deze URL gekopieerd te worden in de adresbalk)</w:t>
       </w:r>
     </w:p>
     <w:p>
@@ -3581,49 +3493,7 @@
         <w:rPr>
           <w:lang w:val="nl-BE"/>
         </w:rPr>
-        <w:t xml:space="preserve">Bovendien krijgt de klant toegang tot de online </w:t>
-      </w:r>
-      <w:proofErr w:type="gramStart"/>
-      <w:r>
-        <w:rPr>
-          <w:lang w:val="nl-BE"/>
-        </w:rPr>
-        <w:t xml:space="preserve">testserver.  </w:t>
-      </w:r>
-      <w:proofErr w:type="gramEnd"/>
-      <w:r>
-        <w:rPr>
-          <w:lang w:val="nl-BE"/>
-        </w:rPr>
-        <w:t xml:space="preserve">Door gebruik te maken van automatische testen en continue integratie bevindt zich op deze server altijd de laatste stabiele </w:t>
-      </w:r>
-      <w:proofErr w:type="gramStart"/>
-      <w:r>
-        <w:rPr>
-          <w:lang w:val="nl-BE"/>
-        </w:rPr>
-        <w:t xml:space="preserve">versie.  </w:t>
-      </w:r>
-      <w:proofErr w:type="gramEnd"/>
-      <w:r>
-        <w:rPr>
-          <w:lang w:val="nl-BE"/>
-        </w:rPr>
-        <w:t xml:space="preserve">Zo kan de klant tussen releases door altijd de laatste stand van zaken bekijken en kan er snel bijgestuurd worden indien </w:t>
-      </w:r>
-      <w:proofErr w:type="gramStart"/>
-      <w:r>
-        <w:rPr>
-          <w:lang w:val="nl-BE"/>
-        </w:rPr>
-        <w:t xml:space="preserve">nodig.  </w:t>
-      </w:r>
-      <w:proofErr w:type="gramEnd"/>
-      <w:r>
-        <w:rPr>
-          <w:lang w:val="nl-BE"/>
-        </w:rPr>
-        <w:t>De klant kant hierdoor als het ware de ontwikkeling live volgen. Testdata zal beschikbaar gesteld worden.</w:t>
+        <w:t>Bovendien krijgt de klant toegang tot de online testserver.  Door gebruik te maken van automatische testen en continue integratie bevindt zich op deze server altijd de laatste stabiele versie.  Zo kan de klant tussen releases door altijd de laatste stand van zaken bekijken en kan er snel bijgestuurd worden indien nodig.  De klant kant hierdoor als het ware de ontwikkeling live volgen. Testdata zal beschikbaar gesteld worden.</w:t>
       </w:r>
     </w:p>
     <w:p>
@@ -3901,19 +3771,11 @@
                 <w:lang w:val="nl-BE"/>
               </w:rPr>
             </w:pPr>
-            <w:proofErr w:type="gramStart"/>
-            <w:r>
-              <w:rPr>
-                <w:lang w:val="nl-BE"/>
-              </w:rPr>
-              <w:t xml:space="preserve">Documenten waarop de klant zijn handtekening heeft geplaatst zullen opgenomen worden in het plan en kunnen niet meer gewijzigd worden. </w:t>
-            </w:r>
-            <w:proofErr w:type="gramEnd"/>
-            <w:r>
-              <w:rPr>
-                <w:lang w:val="nl-BE"/>
-              </w:rPr>
-              <w:t>(tenzij akkoord van het team)</w:t>
+            <w:r>
+              <w:rPr>
+                <w:lang w:val="nl-BE"/>
+              </w:rPr>
+              <w:t>Documenten waarop de klant zijn handtekening heeft geplaatst zullen opgenomen worden in het plan en kunnen niet meer gewijzigd worden. (tenzij akkoord van het team)</w:t>
             </w:r>
           </w:p>
         </w:tc>
@@ -4033,8 +3895,8 @@
           <w:lang w:val="nl-BE"/>
         </w:rPr>
       </w:pPr>
-      <w:bookmarkStart w:id="12" w:name="_Toc448748801"/>
-      <w:bookmarkStart w:id="13" w:name="_Toc448753250"/>
+      <w:bookmarkStart w:id="11" w:name="_Toc448748801"/>
+      <w:bookmarkStart w:id="12" w:name="_Toc448753250"/>
       <w:r>
         <w:rPr>
           <w:lang w:val="nl-BE"/>
@@ -4042,8 +3904,8 @@
         <w:lastRenderedPageBreak/>
         <w:t>Fasering en activiteiten</w:t>
       </w:r>
+      <w:bookmarkEnd w:id="11"/>
       <w:bookmarkEnd w:id="12"/>
-      <w:bookmarkEnd w:id="13"/>
     </w:p>
     <w:p>
       <w:pPr>
@@ -4218,16 +4080,8 @@
               <w:rPr>
                 <w:lang w:val="nl-BE"/>
               </w:rPr>
-              <w:t xml:space="preserve">Opzetten </w:t>
-            </w:r>
-            <w:proofErr w:type="spellStart"/>
-            <w:r>
-              <w:rPr>
-                <w:lang w:val="nl-BE"/>
-              </w:rPr>
-              <w:t>DevOps</w:t>
-            </w:r>
-            <w:proofErr w:type="spellEnd"/>
+              <w:t>Opzetten DevOps</w:t>
+            </w:r>
           </w:p>
           <w:p>
             <w:pPr>
@@ -4244,16 +4098,8 @@
               <w:rPr>
                 <w:lang w:val="nl-BE"/>
               </w:rPr>
-              <w:t xml:space="preserve">Analyseren </w:t>
-            </w:r>
-            <w:proofErr w:type="spellStart"/>
-            <w:r>
-              <w:rPr>
-                <w:lang w:val="nl-BE"/>
-              </w:rPr>
-              <w:t>backlog</w:t>
-            </w:r>
-            <w:proofErr w:type="spellEnd"/>
+              <w:t>Analyseren backlog</w:t>
+            </w:r>
           </w:p>
           <w:p>
             <w:pPr>
@@ -4432,34 +4278,78 @@
           <w:lang w:val="nl-BE"/>
         </w:rPr>
       </w:pPr>
-      <w:bookmarkStart w:id="14" w:name="_Toc448748802"/>
-      <w:bookmarkStart w:id="15" w:name="_Toc448753251"/>
+      <w:bookmarkStart w:id="13" w:name="_Toc448748802"/>
+      <w:bookmarkStart w:id="14" w:name="_Toc448753251"/>
       <w:r>
         <w:rPr>
           <w:lang w:val="nl-BE"/>
         </w:rPr>
         <w:t>Projectbeheersing</w:t>
       </w:r>
+      <w:bookmarkEnd w:id="13"/>
       <w:bookmarkEnd w:id="14"/>
+    </w:p>
+    <w:p>
+      <w:pPr>
+        <w:pStyle w:val="Heading2"/>
+        <w:rPr>
+          <w:lang w:val="nl-BE"/>
+        </w:rPr>
+      </w:pPr>
+      <w:bookmarkStart w:id="15" w:name="_Toc448748803"/>
+      <w:bookmarkStart w:id="16" w:name="_Toc448753252"/>
+      <w:r>
+        <w:rPr>
+          <w:lang w:val="nl-BE"/>
+        </w:rPr>
+        <w:t>Inhoud</w:t>
+      </w:r>
       <w:bookmarkEnd w:id="15"/>
-    </w:p>
-    <w:p>
-      <w:pPr>
-        <w:pStyle w:val="Heading2"/>
-        <w:rPr>
-          <w:lang w:val="nl-BE"/>
-        </w:rPr>
-      </w:pPr>
-      <w:bookmarkStart w:id="16" w:name="_Toc448748803"/>
-      <w:bookmarkStart w:id="17" w:name="_Toc448753252"/>
-      <w:r>
-        <w:rPr>
-          <w:lang w:val="nl-BE"/>
-        </w:rPr>
-        <w:t>Inhoud</w:t>
-      </w:r>
       <w:bookmarkEnd w:id="16"/>
+    </w:p>
+    <w:p>
+      <w:pPr>
+        <w:pStyle w:val="Heading3"/>
+        <w:rPr>
+          <w:lang w:val="nl-BE"/>
+        </w:rPr>
+      </w:pPr>
+      <w:bookmarkStart w:id="17" w:name="_Toc448748804"/>
+      <w:bookmarkStart w:id="18" w:name="_Toc448753253"/>
+      <w:r>
+        <w:rPr>
+          <w:lang w:val="nl-BE"/>
+        </w:rPr>
+        <w:t>Project backlog</w:t>
+      </w:r>
       <w:bookmarkEnd w:id="17"/>
+      <w:bookmarkEnd w:id="18"/>
+    </w:p>
+    <w:p>
+      <w:pPr>
+        <w:rPr>
+          <w:lang w:val="nl-BE"/>
+        </w:rPr>
+      </w:pPr>
+      <w:r>
+        <w:rPr>
+          <w:lang w:val="nl-BE"/>
+        </w:rPr>
+        <w:t>De project backlog wordt op voorhand opgesteld door het team. Deze is steeds onderhevig aan wijzigingen. Voorafgaand aan een sprint zullen de deeltaken besproken worden die opgenomen worden in de taak, in samenspraak met de klant en in onderling overleg met het team.</w:t>
+      </w:r>
+    </w:p>
+    <w:p>
+      <w:pPr>
+        <w:rPr>
+          <w:lang w:val="nl-BE"/>
+        </w:rPr>
+      </w:pPr>
+      <w:r>
+        <w:rPr>
+          <w:lang w:val="nl-BE"/>
+        </w:rPr>
+        <w:t>Op het eind van iedere sprint dient de klant de tot nog toe opgeleverde software te testen en feedback te verzorgen. Deze feedback kan ad-hoc of op een later tijdstip behandeld worden.</w:t>
+      </w:r>
     </w:p>
     <w:p>
       <w:pPr>
@@ -4468,63 +4358,28 @@
           <w:lang w:val="nl-BE"/>
         </w:rPr>
       </w:pPr>
-      <w:bookmarkStart w:id="18" w:name="_Toc448748804"/>
-      <w:bookmarkStart w:id="19" w:name="_Toc448753253"/>
-      <w:r>
-        <w:rPr>
-          <w:lang w:val="nl-BE"/>
-        </w:rPr>
-        <w:t xml:space="preserve">Project </w:t>
-      </w:r>
-      <w:proofErr w:type="spellStart"/>
-      <w:r>
-        <w:rPr>
-          <w:lang w:val="nl-BE"/>
-        </w:rPr>
-        <w:t>backlog</w:t>
-      </w:r>
-      <w:bookmarkEnd w:id="18"/>
+      <w:bookmarkStart w:id="19" w:name="_Toc448748805"/>
+      <w:bookmarkStart w:id="20" w:name="_Toc448753254"/>
+      <w:r>
+        <w:rPr>
+          <w:lang w:val="nl-BE"/>
+        </w:rPr>
+        <w:t>Change request</w:t>
+      </w:r>
       <w:bookmarkEnd w:id="19"/>
-      <w:proofErr w:type="spellEnd"/>
-    </w:p>
-    <w:p>
-      <w:pPr>
-        <w:rPr>
-          <w:lang w:val="nl-BE"/>
-        </w:rPr>
-      </w:pPr>
-      <w:r>
-        <w:rPr>
-          <w:lang w:val="nl-BE"/>
-        </w:rPr>
-        <w:t xml:space="preserve">De project </w:t>
-      </w:r>
-      <w:proofErr w:type="spellStart"/>
-      <w:r>
-        <w:rPr>
-          <w:lang w:val="nl-BE"/>
-        </w:rPr>
-        <w:t>backlog</w:t>
-      </w:r>
-      <w:proofErr w:type="spellEnd"/>
-      <w:r>
-        <w:rPr>
-          <w:lang w:val="nl-BE"/>
-        </w:rPr>
-        <w:t xml:space="preserve"> wordt op voorhand opgesteld door het team. Deze is steeds onderhevig aan wijzigingen. Voorafgaand aan een sprint zullen de deeltaken besproken worden die opgenomen worden in de taak, in samenspraak met de klant en in onderling overleg met het team.</w:t>
-      </w:r>
-    </w:p>
-    <w:p>
-      <w:pPr>
-        <w:rPr>
-          <w:lang w:val="nl-BE"/>
-        </w:rPr>
-      </w:pPr>
-      <w:r>
-        <w:rPr>
-          <w:lang w:val="nl-BE"/>
-        </w:rPr>
-        <w:t>Op het eind van iedere sprint dient de klant de tot nog toe opgeleverde software te testen en feedback te verzorgen. Deze feedback kan ad-hoc of op een later tijdstip behandeld worden.</w:t>
+      <w:bookmarkEnd w:id="20"/>
+    </w:p>
+    <w:p>
+      <w:pPr>
+        <w:rPr>
+          <w:lang w:val="nl-BE"/>
+        </w:rPr>
+      </w:pPr>
+      <w:r>
+        <w:rPr>
+          <w:lang w:val="nl-BE"/>
+        </w:rPr>
+        <w:t>Inzichtsveranderingen van de klant of team 1 kunnen slechts doorgevoerd worden mits onderling overleg en enkel indien de voorziene tijd dit toelaat. Indien reeds gedaan werk zich hierdoor ongedaan maakt zal het team in onderling overleg de impact van het project evalueren en het request al dan niet doorvoeren. Alle taken die besproken zijn voor aanvang van sprint 2 (na analyse) worden doorgevoerd naar de oplevering van het project, tenzij de klant hiervan afziet.</w:t>
       </w:r>
     </w:p>
     <w:p>
@@ -4534,58 +4389,41 @@
           <w:lang w:val="nl-BE"/>
         </w:rPr>
       </w:pPr>
-      <w:bookmarkStart w:id="20" w:name="_Toc448748805"/>
-      <w:bookmarkStart w:id="21" w:name="_Toc448753254"/>
-      <w:r>
-        <w:rPr>
-          <w:lang w:val="nl-BE"/>
-        </w:rPr>
-        <w:t xml:space="preserve">Change </w:t>
-      </w:r>
-      <w:proofErr w:type="spellStart"/>
-      <w:r>
-        <w:rPr>
-          <w:lang w:val="nl-BE"/>
-        </w:rPr>
-        <w:t>request</w:t>
-      </w:r>
-      <w:bookmarkEnd w:id="20"/>
+      <w:bookmarkStart w:id="21" w:name="_Toc448748806"/>
+      <w:bookmarkStart w:id="22" w:name="_Toc448753255"/>
+      <w:r>
+        <w:rPr>
+          <w:lang w:val="nl-BE"/>
+        </w:rPr>
+        <w:t>3</w:t>
+      </w:r>
+      <w:r>
+        <w:rPr>
+          <w:vertAlign w:val="superscript"/>
+          <w:lang w:val="nl-BE"/>
+        </w:rPr>
+        <w:t>e</w:t>
+      </w:r>
+      <w:r>
+        <w:rPr>
+          <w:lang w:val="nl-BE"/>
+        </w:rPr>
+        <w:t xml:space="preserve"> partijen</w:t>
+      </w:r>
       <w:bookmarkEnd w:id="21"/>
-      <w:proofErr w:type="spellEnd"/>
-    </w:p>
-    <w:p>
-      <w:pPr>
-        <w:rPr>
-          <w:lang w:val="nl-BE"/>
-        </w:rPr>
-      </w:pPr>
-      <w:proofErr w:type="spellStart"/>
-      <w:r>
-        <w:rPr>
-          <w:lang w:val="nl-BE"/>
-        </w:rPr>
-        <w:t>Inzichtsveranderingen</w:t>
-      </w:r>
-      <w:proofErr w:type="spellEnd"/>
-      <w:r>
-        <w:rPr>
-          <w:lang w:val="nl-BE"/>
-        </w:rPr>
-        <w:t xml:space="preserve"> van de klant of team 1 kunnen slechts doorgevoerd worden mits onderling overleg en enkel indien de voorziene tijd dit toelaat. Indien reeds gedaan werk zich hierdoor ongedaan maakt zal het team in onderling overleg de impact van het project evalueren en het </w:t>
-      </w:r>
-      <w:proofErr w:type="spellStart"/>
-      <w:r>
-        <w:rPr>
-          <w:lang w:val="nl-BE"/>
-        </w:rPr>
-        <w:t>request</w:t>
-      </w:r>
-      <w:proofErr w:type="spellEnd"/>
-      <w:r>
-        <w:rPr>
-          <w:lang w:val="nl-BE"/>
-        </w:rPr>
-        <w:t xml:space="preserve"> al dan niet doorvoeren. Alle taken die besproken zijn voor aanvang van sprint 2 (na analyse) worden doorgevoerd naar de oplevering van het project, tenzij de klant hiervan afziet.</w:t>
+      <w:bookmarkEnd w:id="22"/>
+    </w:p>
+    <w:p>
+      <w:pPr>
+        <w:rPr>
+          <w:lang w:val="nl-BE"/>
+        </w:rPr>
+      </w:pPr>
+      <w:r>
+        <w:rPr>
+          <w:lang w:val="nl-BE"/>
+        </w:rPr>
+        <w:t>Vergaderingen tussen de teamgenoten zullen vooral online plaatsvinden via skype. Indien het merendeel van het team het nodig acht een vergadering te plannen op een fysieke locatie zal dit plaatsvinden te Hasselt of omstreken. Hiervoor zijn duidelijke afspraken gemaakt met de firma ASIST, OffiCenter en de PXL. Hun faciliteiten mogen steeds gebruikt worden voor het uitvoeren van dit project.</w:t>
       </w:r>
     </w:p>
     <w:p>
@@ -4595,74 +4433,16 @@
           <w:lang w:val="nl-BE"/>
         </w:rPr>
       </w:pPr>
-      <w:bookmarkStart w:id="22" w:name="_Toc448748806"/>
-      <w:bookmarkStart w:id="23" w:name="_Toc448753255"/>
-      <w:r>
-        <w:rPr>
-          <w:lang w:val="nl-BE"/>
-        </w:rPr>
-        <w:t>3</w:t>
-      </w:r>
-      <w:r>
-        <w:rPr>
-          <w:vertAlign w:val="superscript"/>
-          <w:lang w:val="nl-BE"/>
-        </w:rPr>
-        <w:t>e</w:t>
-      </w:r>
-      <w:r>
-        <w:rPr>
-          <w:lang w:val="nl-BE"/>
-        </w:rPr>
-        <w:t xml:space="preserve"> partijen</w:t>
-      </w:r>
-      <w:bookmarkEnd w:id="22"/>
+      <w:bookmarkStart w:id="23" w:name="_Toc448748807"/>
+      <w:bookmarkStart w:id="24" w:name="_Toc448753256"/>
+      <w:r>
+        <w:rPr>
+          <w:lang w:val="nl-BE"/>
+        </w:rPr>
+        <w:t>Tijd</w:t>
+      </w:r>
       <w:bookmarkEnd w:id="23"/>
-    </w:p>
-    <w:p>
-      <w:pPr>
-        <w:rPr>
-          <w:lang w:val="nl-BE"/>
-        </w:rPr>
-      </w:pPr>
-      <w:r>
-        <w:rPr>
-          <w:lang w:val="nl-BE"/>
-        </w:rPr>
-        <w:t xml:space="preserve">Vergaderingen tussen de teamgenoten zullen vooral online plaatsvinden via skype. Indien het merendeel van het team het nodig acht een vergadering te plannen op een fysieke locatie zal dit plaatsvinden te Hasselt of omstreken. Hiervoor zijn duidelijke afspraken gemaakt met de firma ASIST, </w:t>
-      </w:r>
-      <w:proofErr w:type="spellStart"/>
-      <w:r>
-        <w:rPr>
-          <w:lang w:val="nl-BE"/>
-        </w:rPr>
-        <w:t>OffiCenter</w:t>
-      </w:r>
-      <w:proofErr w:type="spellEnd"/>
-      <w:r>
-        <w:rPr>
-          <w:lang w:val="nl-BE"/>
-        </w:rPr>
-        <w:t xml:space="preserve"> en de PXL. Hun faciliteiten mogen steeds gebruikt worden voor het uitvoeren van dit project.</w:t>
-      </w:r>
-    </w:p>
-    <w:p>
-      <w:pPr>
-        <w:pStyle w:val="Heading3"/>
-        <w:rPr>
-          <w:lang w:val="nl-BE"/>
-        </w:rPr>
-      </w:pPr>
-      <w:bookmarkStart w:id="24" w:name="_Toc448748807"/>
-      <w:bookmarkStart w:id="25" w:name="_Toc448753256"/>
-      <w:r>
-        <w:rPr>
-          <w:lang w:val="nl-BE"/>
-        </w:rPr>
-        <w:t>Tijd</w:t>
-      </w:r>
       <w:bookmarkEnd w:id="24"/>
-      <w:bookmarkEnd w:id="25"/>
     </w:p>
     <w:p>
       <w:pPr>
@@ -4722,21 +4502,7 @@
         <w:rPr>
           <w:lang w:val="nl-BE"/>
         </w:rPr>
-        <w:t>Via de module ‘</w:t>
-      </w:r>
-      <w:proofErr w:type="spellStart"/>
-      <w:r>
-        <w:rPr>
-          <w:lang w:val="nl-BE"/>
-        </w:rPr>
-        <w:t>work</w:t>
-      </w:r>
-      <w:proofErr w:type="spellEnd"/>
-      <w:r>
-        <w:rPr>
-          <w:lang w:val="nl-BE"/>
-        </w:rPr>
-        <w:t xml:space="preserve"> breakdown’ kan de klant de voorziene tijd van bepaalde taken bekijken en evalueren.</w:t>
+        <w:t>Via de module ‘work breakdown’ kan de klant de voorziene tijd van bepaalde taken bekijken en evalueren.</w:t>
       </w:r>
       <w:r>
         <w:rPr>
@@ -4809,14 +4575,14 @@
           <w:lang w:val="nl-BE"/>
         </w:rPr>
       </w:pPr>
-      <w:bookmarkStart w:id="26" w:name="_Toc448753257"/>
+      <w:bookmarkStart w:id="25" w:name="_Toc448753257"/>
       <w:r>
         <w:rPr>
           <w:lang w:val="nl-BE"/>
         </w:rPr>
         <w:t>Planning</w:t>
       </w:r>
-      <w:bookmarkEnd w:id="26"/>
+      <w:bookmarkEnd w:id="25"/>
     </w:p>
     <w:p>
       <w:pPr>
@@ -5032,20 +4798,8 @@
                 <w:color w:val="FFFFFF"/>
                 <w:lang w:val="nl-BE" w:eastAsia="nl-BE"/>
               </w:rPr>
-              <w:t xml:space="preserve">Release </w:t>
-            </w:r>
-            <w:proofErr w:type="spellStart"/>
-            <w:r>
-              <w:rPr>
-                <w:rFonts w:ascii="Calibri" w:eastAsia="Times New Roman" w:hAnsi="Calibri" w:cs="Times New Roman"/>
-                <w:b/>
-                <w:bCs/>
-                <w:color w:val="FFFFFF"/>
-                <w:lang w:val="nl-BE" w:eastAsia="nl-BE"/>
-              </w:rPr>
-              <w:t>quantity</w:t>
-            </w:r>
-            <w:proofErr w:type="spellEnd"/>
+              <w:t>Release quantity</w:t>
+            </w:r>
           </w:p>
         </w:tc>
       </w:tr>
@@ -5150,25 +4904,7 @@
                 <w:color w:val="000000"/>
                 <w:lang w:val="nl-BE" w:eastAsia="nl-BE"/>
               </w:rPr>
-              <w:t xml:space="preserve">1. </w:t>
-            </w:r>
-            <w:proofErr w:type="gramStart"/>
-            <w:r>
-              <w:rPr>
-                <w:rFonts w:ascii="Calibri" w:eastAsia="Times New Roman" w:hAnsi="Calibri" w:cs="Times New Roman"/>
-                <w:color w:val="000000"/>
-                <w:lang w:val="nl-BE" w:eastAsia="nl-BE"/>
-              </w:rPr>
-              <w:t>Implementatie</w:t>
-            </w:r>
-            <w:proofErr w:type="gramEnd"/>
-            <w:r>
-              <w:rPr>
-                <w:rFonts w:ascii="Calibri" w:eastAsia="Times New Roman" w:hAnsi="Calibri" w:cs="Times New Roman"/>
-                <w:color w:val="000000"/>
-                <w:lang w:val="nl-BE" w:eastAsia="nl-BE"/>
-              </w:rPr>
-              <w:t xml:space="preserve"> gekozen technologie</w:t>
+              <w:t>1. Implementatie gekozen technologie</w:t>
             </w:r>
             <w:r>
               <w:rPr>
@@ -5310,16 +5046,16 @@
                 <w:lang w:val="nl-BE" w:eastAsia="nl-BE"/>
               </w:rPr>
               <w:br/>
-              <w:t xml:space="preserve">5. Projecten </w:t>
-            </w:r>
-            <w:proofErr w:type="gramStart"/>
+              <w:t>5. Projecten zoeken</w:t>
+            </w:r>
             <w:r>
               <w:rPr>
                 <w:rFonts w:ascii="Calibri" w:eastAsia="Times New Roman" w:hAnsi="Calibri" w:cs="Times New Roman"/>
                 <w:color w:val="000000"/>
                 <w:lang w:val="nl-BE" w:eastAsia="nl-BE"/>
               </w:rPr>
-              <w:t>zoeken</w:t>
+              <w:br/>
+              <w:t>6.  Projecten liken</w:t>
             </w:r>
             <w:r>
               <w:rPr>
@@ -5328,70 +5064,16 @@
                 <w:lang w:val="nl-BE" w:eastAsia="nl-BE"/>
               </w:rPr>
               <w:br/>
-              <w:t xml:space="preserve">6.  </w:t>
-            </w:r>
-            <w:proofErr w:type="gramEnd"/>
+              <w:t>7.  Projectdetails opvragen</w:t>
+            </w:r>
             <w:r>
               <w:rPr>
                 <w:rFonts w:ascii="Calibri" w:eastAsia="Times New Roman" w:hAnsi="Calibri" w:cs="Times New Roman"/>
                 <w:color w:val="000000"/>
                 <w:lang w:val="nl-BE" w:eastAsia="nl-BE"/>
               </w:rPr>
-              <w:t xml:space="preserve">Projecten </w:t>
-            </w:r>
-            <w:proofErr w:type="gramStart"/>
-            <w:r>
-              <w:rPr>
-                <w:rFonts w:ascii="Calibri" w:eastAsia="Times New Roman" w:hAnsi="Calibri" w:cs="Times New Roman"/>
-                <w:color w:val="000000"/>
-                <w:lang w:val="nl-BE" w:eastAsia="nl-BE"/>
-              </w:rPr>
-              <w:t>liken</w:t>
-            </w:r>
-            <w:r>
-              <w:rPr>
-                <w:rFonts w:ascii="Calibri" w:eastAsia="Times New Roman" w:hAnsi="Calibri" w:cs="Times New Roman"/>
-                <w:color w:val="000000"/>
-                <w:lang w:val="nl-BE" w:eastAsia="nl-BE"/>
-              </w:rPr>
               <w:br/>
-              <w:t xml:space="preserve">7.  </w:t>
-            </w:r>
-            <w:proofErr w:type="gramEnd"/>
-            <w:r>
-              <w:rPr>
-                <w:rFonts w:ascii="Calibri" w:eastAsia="Times New Roman" w:hAnsi="Calibri" w:cs="Times New Roman"/>
-                <w:color w:val="000000"/>
-                <w:lang w:val="nl-BE" w:eastAsia="nl-BE"/>
-              </w:rPr>
-              <w:t xml:space="preserve">Projectdetails </w:t>
-            </w:r>
-            <w:proofErr w:type="gramStart"/>
-            <w:r>
-              <w:rPr>
-                <w:rFonts w:ascii="Calibri" w:eastAsia="Times New Roman" w:hAnsi="Calibri" w:cs="Times New Roman"/>
-                <w:color w:val="000000"/>
-                <w:lang w:val="nl-BE" w:eastAsia="nl-BE"/>
-              </w:rPr>
-              <w:t>opvragen</w:t>
-            </w:r>
-            <w:r>
-              <w:rPr>
-                <w:rFonts w:ascii="Calibri" w:eastAsia="Times New Roman" w:hAnsi="Calibri" w:cs="Times New Roman"/>
-                <w:color w:val="000000"/>
-                <w:lang w:val="nl-BE" w:eastAsia="nl-BE"/>
-              </w:rPr>
-              <w:br/>
-              <w:t xml:space="preserve">8.  </w:t>
-            </w:r>
-            <w:proofErr w:type="gramEnd"/>
-            <w:r>
-              <w:rPr>
-                <w:rFonts w:ascii="Calibri" w:eastAsia="Times New Roman" w:hAnsi="Calibri" w:cs="Times New Roman"/>
-                <w:color w:val="000000"/>
-                <w:lang w:val="nl-BE" w:eastAsia="nl-BE"/>
-              </w:rPr>
-              <w:t>Projectnieuws bekijken</w:t>
+              <w:t>8.  Projectnieuws bekijken</w:t>
             </w:r>
             <w:r>
               <w:rPr>
@@ -5509,32 +5191,30 @@
                 <w:lang w:val="nl-BE" w:eastAsia="nl-BE"/>
               </w:rPr>
             </w:pPr>
-            <w:proofErr w:type="gramStart"/>
             <w:r>
               <w:rPr>
                 <w:rFonts w:ascii="Calibri" w:eastAsia="Times New Roman" w:hAnsi="Calibri" w:cs="Times New Roman"/>
                 <w:color w:val="000000"/>
                 <w:lang w:val="nl-BE" w:eastAsia="nl-BE"/>
               </w:rPr>
-              <w:t xml:space="preserve">11.  </w:t>
-            </w:r>
-            <w:proofErr w:type="gramEnd"/>
+              <w:t>11.  Projecten bewerken</w:t>
+            </w:r>
             <w:r>
               <w:rPr>
                 <w:rFonts w:ascii="Calibri" w:eastAsia="Times New Roman" w:hAnsi="Calibri" w:cs="Times New Roman"/>
                 <w:color w:val="000000"/>
                 <w:lang w:val="nl-BE" w:eastAsia="nl-BE"/>
               </w:rPr>
-              <w:t xml:space="preserve">Projecten </w:t>
-            </w:r>
-            <w:proofErr w:type="gramStart"/>
+              <w:br/>
+              <w:t xml:space="preserve">12.  </w:t>
+            </w:r>
             <w:r>
               <w:rPr>
                 <w:rFonts w:ascii="Calibri" w:eastAsia="Times New Roman" w:hAnsi="Calibri" w:cs="Times New Roman"/>
                 <w:color w:val="000000"/>
                 <w:lang w:val="nl-BE" w:eastAsia="nl-BE"/>
               </w:rPr>
-              <w:t>bewerken</w:t>
+              <w:t>Project verwijderen</w:t>
             </w:r>
             <w:r>
               <w:rPr>
@@ -5543,16 +5223,17 @@
                 <w:lang w:val="nl-BE" w:eastAsia="nl-BE"/>
               </w:rPr>
               <w:br/>
-              <w:t xml:space="preserve">12.  </w:t>
-            </w:r>
-            <w:proofErr w:type="gramEnd"/>
+              <w:t>13. Announce</w:t>
+            </w:r>
+            <w:bookmarkStart w:id="26" w:name="_GoBack"/>
+            <w:bookmarkEnd w:id="26"/>
             <w:r>
               <w:rPr>
                 <w:rFonts w:ascii="Calibri" w:eastAsia="Times New Roman" w:hAnsi="Calibri" w:cs="Times New Roman"/>
                 <w:color w:val="000000"/>
                 <w:lang w:val="nl-BE" w:eastAsia="nl-BE"/>
               </w:rPr>
-              <w:t>Project verwijderen</w:t>
+              <w:t>ments aanmaken</w:t>
             </w:r>
             <w:r>
               <w:rPr>
@@ -5561,91 +5242,26 @@
                 <w:lang w:val="nl-BE" w:eastAsia="nl-BE"/>
               </w:rPr>
               <w:br/>
-              <w:t xml:space="preserve">13. </w:t>
-            </w:r>
-            <w:proofErr w:type="spellStart"/>
+              <w:t>14. Nieuw project aanmaken</w:t>
+            </w:r>
             <w:r>
               <w:rPr>
                 <w:rFonts w:ascii="Calibri" w:eastAsia="Times New Roman" w:hAnsi="Calibri" w:cs="Times New Roman"/>
                 <w:color w:val="000000"/>
                 <w:lang w:val="nl-BE" w:eastAsia="nl-BE"/>
               </w:rPr>
-              <w:t>Annountsments</w:t>
-            </w:r>
-            <w:proofErr w:type="spellEnd"/>
+              <w:br/>
+              <w:t>15. Milestone-status aanpassen</w:t>
+            </w:r>
             <w:r>
               <w:rPr>
                 <w:rFonts w:ascii="Calibri" w:eastAsia="Times New Roman" w:hAnsi="Calibri" w:cs="Times New Roman"/>
                 <w:color w:val="000000"/>
                 <w:lang w:val="nl-BE" w:eastAsia="nl-BE"/>
               </w:rPr>
-              <w:t xml:space="preserve"> aanmaken</w:t>
-            </w:r>
-            <w:r>
-              <w:rPr>
-                <w:rFonts w:ascii="Calibri" w:eastAsia="Times New Roman" w:hAnsi="Calibri" w:cs="Times New Roman"/>
-                <w:color w:val="000000"/>
-                <w:lang w:val="nl-BE" w:eastAsia="nl-BE"/>
-              </w:rPr>
               <w:br/>
-              <w:t xml:space="preserve">14. </w:t>
-            </w:r>
-            <w:proofErr w:type="gramStart"/>
-            <w:r>
-              <w:rPr>
-                <w:rFonts w:ascii="Calibri" w:eastAsia="Times New Roman" w:hAnsi="Calibri" w:cs="Times New Roman"/>
-                <w:color w:val="000000"/>
-                <w:lang w:val="nl-BE" w:eastAsia="nl-BE"/>
-              </w:rPr>
-              <w:t>Nieuw project aanmaken</w:t>
-            </w:r>
-            <w:r>
-              <w:rPr>
-                <w:rFonts w:ascii="Calibri" w:eastAsia="Times New Roman" w:hAnsi="Calibri" w:cs="Times New Roman"/>
-                <w:color w:val="000000"/>
-                <w:lang w:val="nl-BE" w:eastAsia="nl-BE"/>
-              </w:rPr>
-              <w:br/>
-              <w:t xml:space="preserve">15. </w:t>
-            </w:r>
-            <w:proofErr w:type="spellStart"/>
-            <w:proofErr w:type="gramEnd"/>
-            <w:r>
-              <w:rPr>
-                <w:rFonts w:ascii="Calibri" w:eastAsia="Times New Roman" w:hAnsi="Calibri" w:cs="Times New Roman"/>
-                <w:color w:val="000000"/>
-                <w:lang w:val="nl-BE" w:eastAsia="nl-BE"/>
-              </w:rPr>
-              <w:t>Milestone</w:t>
-            </w:r>
-            <w:proofErr w:type="spellEnd"/>
-            <w:r>
-              <w:rPr>
-                <w:rFonts w:ascii="Calibri" w:eastAsia="Times New Roman" w:hAnsi="Calibri" w:cs="Times New Roman"/>
-                <w:color w:val="000000"/>
-                <w:lang w:val="nl-BE" w:eastAsia="nl-BE"/>
-              </w:rPr>
-              <w:t>-status aanpassen</w:t>
-            </w:r>
-            <w:r>
-              <w:rPr>
-                <w:rFonts w:ascii="Calibri" w:eastAsia="Times New Roman" w:hAnsi="Calibri" w:cs="Times New Roman"/>
-                <w:color w:val="000000"/>
-                <w:lang w:val="nl-BE" w:eastAsia="nl-BE"/>
-              </w:rPr>
-              <w:br/>
-              <w:t xml:space="preserve">16. Categorieën </w:t>
-            </w:r>
-            <w:proofErr w:type="spellStart"/>
-            <w:r>
-              <w:rPr>
-                <w:rFonts w:ascii="Calibri" w:eastAsia="Times New Roman" w:hAnsi="Calibri" w:cs="Times New Roman"/>
-                <w:color w:val="000000"/>
-                <w:lang w:val="nl-BE" w:eastAsia="nl-BE"/>
-              </w:rPr>
-              <w:t>definieren</w:t>
-            </w:r>
-            <w:proofErr w:type="spellEnd"/>
+              <w:t>16. Categorieën definieren</w:t>
+            </w:r>
             <w:r>
               <w:rPr>
                 <w:rFonts w:ascii="Calibri" w:eastAsia="Times New Roman" w:hAnsi="Calibri" w:cs="Times New Roman"/>
@@ -5719,55 +5335,32 @@
           <w:lang w:val="nl-BE"/>
         </w:rPr>
         <w:br/>
-      </w:r>
-      <w:proofErr w:type="gramStart"/>
-      <w:r>
-        <w:rPr>
-          <w:lang w:val="nl-BE"/>
-        </w:rPr>
-        <w:t xml:space="preserve">Om dit te ondersteunen zal er gebruik gemaakt worden van </w:t>
-      </w:r>
-      <w:proofErr w:type="spellStart"/>
-      <w:r>
-        <w:rPr>
-          <w:lang w:val="nl-BE"/>
-        </w:rPr>
-        <w:t>JUnit</w:t>
-      </w:r>
-      <w:proofErr w:type="spellEnd"/>
-      <w:r>
-        <w:rPr>
-          <w:lang w:val="nl-BE"/>
-        </w:rPr>
-        <w:t xml:space="preserve"> </w:t>
-      </w:r>
-      <w:proofErr w:type="spellStart"/>
-      <w:r>
-        <w:rPr>
-          <w:lang w:val="nl-BE"/>
-        </w:rPr>
-        <w:t>testing</w:t>
-      </w:r>
-      <w:proofErr w:type="spellEnd"/>
-      <w:r>
-        <w:rPr>
-          <w:lang w:val="nl-BE"/>
-        </w:rPr>
-        <w:t xml:space="preserve"> met Jenkins: indien minimaal 1 test niet slaagt, zal de software niet goed bevonden worden en daardoor dus niet naar de testomgeving worden overgezet.</w:t>
-      </w:r>
-      <w:proofErr w:type="gramEnd"/>
-    </w:p>
-    <w:p>
-      <w:pPr>
-        <w:rPr>
-          <w:lang w:val="nl-BE"/>
-        </w:rPr>
-      </w:pPr>
-      <w:r>
-        <w:rPr>
-          <w:lang w:val="nl-BE"/>
-        </w:rPr>
-        <w:t xml:space="preserve">Alsook zal het team gebruikmaken van de algemene internationale coderingsstandaarden zoals Oracle deze voorschrijft: </w:t>
+        <w:t>Om dit te ondersteunen zal er gebruik gemaakt worden van JUnit testing met Jenkins: indien minimaal 1 test niet slaagt, zal de software niet goed bevonden worden en daardoor dus niet naar de testomgeving worden overgezet.</w:t>
+      </w:r>
+    </w:p>
+    <w:p>
+      <w:pPr>
+        <w:rPr>
+          <w:lang w:val="nl-BE"/>
+        </w:rPr>
+      </w:pPr>
+      <w:r>
+        <w:rPr>
+          <w:lang w:val="nl-BE"/>
+        </w:rPr>
+        <w:t>He</w:t>
+      </w:r>
+      <w:r>
+        <w:rPr>
+          <w:lang w:val="nl-BE"/>
+        </w:rPr>
+        <w:t>t team zal</w:t>
+      </w:r>
+      <w:r>
+        <w:rPr>
+          <w:lang w:val="nl-BE"/>
+        </w:rPr>
+        <w:t xml:space="preserve"> gebruikmaken van de algemene internationale coderingsstandaarden zoals Oracle deze voorschrijft: </w:t>
       </w:r>
       <w:r>
         <w:rPr>
@@ -5808,6 +5401,18 @@
         </w:rPr>
         <w:t>De klant kan de kwaliteit steeds in vraag stellen maar zal moeten aantonen dat deze niet strookt met de door</w:t>
       </w:r>
+      <w:r>
+        <w:rPr>
+          <w:lang w:val="nl-BE"/>
+        </w:rPr>
+        <w:t xml:space="preserve"> algemene conventies zoals deze in samenspraak m</w:t>
+      </w:r>
+      <w:r>
+        <w:rPr>
+          <w:lang w:val="nl-BE"/>
+        </w:rPr>
+        <w:t>et de klant vooropgesteld werden.</w:t>
+      </w:r>
     </w:p>
     <w:p>
       <w:pPr>
@@ -5825,21 +5430,7 @@
         <w:rPr>
           <w:lang w:val="nl-BE"/>
         </w:rPr>
-        <w:t xml:space="preserve"> zullen er voor alle user </w:t>
-      </w:r>
-      <w:proofErr w:type="spellStart"/>
-      <w:r>
-        <w:rPr>
-          <w:lang w:val="nl-BE"/>
-        </w:rPr>
-        <w:t>stories</w:t>
-      </w:r>
-      <w:proofErr w:type="spellEnd"/>
-      <w:r>
-        <w:rPr>
-          <w:lang w:val="nl-BE"/>
-        </w:rPr>
-        <w:t>, acc</w:t>
+        <w:t xml:space="preserve"> zullen er voor alle user stories, acc</w:t>
       </w:r>
       <w:r>
         <w:rPr>
@@ -5935,7 +5526,7 @@
             <w:noProof/>
             <w:lang w:val="nl-BE"/>
           </w:rPr>
-          <w:t>10</w:t>
+          <w:t>9</w:t>
         </w:r>
         <w:r>
           <w:rPr>
@@ -5947,21 +5538,7 @@
           <w:rPr>
             <w:lang w:val="nl-BE"/>
           </w:rPr>
-          <w:t xml:space="preserve"> |Plan van aanpak – </w:t>
-        </w:r>
-        <w:proofErr w:type="spellStart"/>
-        <w:r>
-          <w:rPr>
-            <w:lang w:val="nl-BE"/>
-          </w:rPr>
-          <w:t>iTalent</w:t>
-        </w:r>
-        <w:proofErr w:type="spellEnd"/>
-        <w:r>
-          <w:rPr>
-            <w:lang w:val="nl-BE"/>
-          </w:rPr>
-          <w:t xml:space="preserve"> – Team 1</w:t>
+          <w:t xml:space="preserve"> |Plan van aanpak – iTalent – Team 1</w:t>
         </w:r>
       </w:p>
     </w:sdtContent>
@@ -8224,7 +7801,7 @@
 </file>
 
 <file path=customXml/itemProps1.xml><?xml version="1.0" encoding="utf-8"?>
-<ds:datastoreItem xmlns:ds="http://schemas.openxmlformats.org/officeDocument/2006/customXml" ds:itemID="{EADB6C62-77B2-47E3-9923-290C54755413}">
+<ds:datastoreItem xmlns:ds="http://schemas.openxmlformats.org/officeDocument/2006/customXml" ds:itemID="{384D8F77-E61A-47A4-A1D2-10C2AB0AFA0D}">
   <ds:schemaRefs>
     <ds:schemaRef ds:uri="http://schemas.openxmlformats.org/officeDocument/2006/bibliography"/>
   </ds:schemaRefs>

</xml_diff>

<commit_message>
116 - Plan van aanpak: Quality assurance ( https://italent.cloudapp.net:9443/ccm/web/projects/iTalent#action=com.ibm.team.workitem.viewWorkItem&id=116 )
</commit_message>
<xml_diff>
--- a/italent/documents/PlanVanAanpak.docx
+++ b/italent/documents/PlanVanAanpak.docx
@@ -995,6 +995,96 @@
                 <w:lang w:val="nl-BE"/>
               </w:rPr>
               <w:t>Aanvulling planning</w:t>
+            </w:r>
+          </w:p>
+        </w:tc>
+      </w:tr>
+      <w:tr>
+        <w:tc>
+          <w:tcPr>
+            <w:tcW w:w="2373" w:type="dxa"/>
+            <w:shd w:val="clear" w:color="auto" w:fill="auto"/>
+            <w:tcMar>
+              <w:left w:w="108" w:type="dxa"/>
+            </w:tcMar>
+          </w:tcPr>
+          <w:p>
+            <w:pPr>
+              <w:rPr>
+                <w:lang w:val="nl-BE"/>
+              </w:rPr>
+            </w:pPr>
+            <w:r>
+              <w:rPr>
+                <w:lang w:val="nl-BE"/>
+              </w:rPr>
+              <w:t>2.1</w:t>
+            </w:r>
+          </w:p>
+        </w:tc>
+        <w:tc>
+          <w:tcPr>
+            <w:tcW w:w="2373" w:type="dxa"/>
+            <w:shd w:val="clear" w:color="auto" w:fill="auto"/>
+            <w:tcMar>
+              <w:left w:w="108" w:type="dxa"/>
+            </w:tcMar>
+          </w:tcPr>
+          <w:p>
+            <w:pPr>
+              <w:rPr>
+                <w:lang w:val="nl-BE"/>
+              </w:rPr>
+            </w:pPr>
+            <w:r>
+              <w:rPr>
+                <w:lang w:val="nl-BE"/>
+              </w:rPr>
+              <w:t>Niek Vandael</w:t>
+            </w:r>
+          </w:p>
+        </w:tc>
+        <w:tc>
+          <w:tcPr>
+            <w:tcW w:w="2375" w:type="dxa"/>
+            <w:shd w:val="clear" w:color="auto" w:fill="auto"/>
+            <w:tcMar>
+              <w:left w:w="108" w:type="dxa"/>
+            </w:tcMar>
+          </w:tcPr>
+          <w:p>
+            <w:pPr>
+              <w:rPr>
+                <w:lang w:val="nl-BE"/>
+              </w:rPr>
+            </w:pPr>
+            <w:r>
+              <w:rPr>
+                <w:lang w:val="nl-BE"/>
+              </w:rPr>
+              <w:t>21/05/2016</w:t>
+            </w:r>
+          </w:p>
+        </w:tc>
+        <w:tc>
+          <w:tcPr>
+            <w:tcW w:w="2767" w:type="dxa"/>
+            <w:shd w:val="clear" w:color="auto" w:fill="auto"/>
+            <w:tcMar>
+              <w:left w:w="108" w:type="dxa"/>
+            </w:tcMar>
+          </w:tcPr>
+          <w:p>
+            <w:pPr>
+              <w:rPr>
+                <w:lang w:val="nl-BE"/>
+              </w:rPr>
+            </w:pPr>
+            <w:r>
+              <w:rPr>
+                <w:lang w:val="nl-BE"/>
+              </w:rPr>
+              <w:t>Quality assurance</w:t>
             </w:r>
           </w:p>
         </w:tc>
@@ -5225,8 +5315,6 @@
               <w:br/>
               <w:t>13. Announce</w:t>
             </w:r>
-            <w:bookmarkStart w:id="26" w:name="_GoBack"/>
-            <w:bookmarkEnd w:id="26"/>
             <w:r>
               <w:rPr>
                 <w:rFonts w:ascii="Calibri" w:eastAsia="Times New Roman" w:hAnsi="Calibri" w:cs="Times New Roman"/>
@@ -5307,16 +5395,30 @@
           <w:lang w:val="nl-BE"/>
         </w:rPr>
       </w:pPr>
-      <w:bookmarkStart w:id="27" w:name="_Toc448748808"/>
-      <w:bookmarkStart w:id="28" w:name="_Toc448753258"/>
+      <w:bookmarkStart w:id="26" w:name="_Toc448748808"/>
+      <w:bookmarkStart w:id="27" w:name="_Toc448753258"/>
       <w:r>
         <w:rPr>
           <w:lang w:val="nl-BE"/>
         </w:rPr>
         <w:t>Kwaliteit</w:t>
       </w:r>
+      <w:bookmarkEnd w:id="26"/>
       <w:bookmarkEnd w:id="27"/>
-      <w:bookmarkEnd w:id="28"/>
+    </w:p>
+    <w:p>
+      <w:pPr>
+        <w:pStyle w:val="Heading3"/>
+        <w:rPr>
+          <w:lang w:val="nl-BE"/>
+        </w:rPr>
+      </w:pPr>
+      <w:r>
+        <w:rPr>
+          <w:lang w:val="nl-BE"/>
+        </w:rPr>
+        <w:t>Uitgangspunten</w:t>
+      </w:r>
     </w:p>
     <w:p>
       <w:pPr>
@@ -5341,6 +5443,7 @@
     <w:p>
       <w:pPr>
         <w:rPr>
+          <w:rStyle w:val="Hyperlink"/>
           <w:lang w:val="nl-BE"/>
         </w:rPr>
       </w:pPr>
@@ -5377,76 +5480,846 @@
           <w:t>http://www.oracle.com/technetwork/java/javase/documentation/codeconvtoc-136057.html</w:t>
         </w:r>
       </w:hyperlink>
-      <w:hyperlink r:id="rId18">
-        <w:r>
-          <w:rPr>
-            <w:rStyle w:val="Internetkoppeling"/>
-            <w:vanish/>
-            <w:webHidden/>
-            <w:lang w:val="nl-BE"/>
-          </w:rPr>
-          <w:t>http://www.oracle.com/technetwork/java/javase/documentation/codeconvtoc-136057.html</w:t>
-        </w:r>
-      </w:hyperlink>
-    </w:p>
-    <w:p>
-      <w:pPr>
-        <w:rPr>
-          <w:lang w:val="nl-BE"/>
-        </w:rPr>
-      </w:pPr>
-      <w:r>
-        <w:rPr>
-          <w:lang w:val="nl-BE"/>
-        </w:rPr>
-        <w:t>De klant kan de kwaliteit steeds in vraag stellen maar zal moeten aantonen dat deze niet strookt met de door</w:t>
-      </w:r>
-      <w:r>
-        <w:rPr>
-          <w:lang w:val="nl-BE"/>
-        </w:rPr>
-        <w:t xml:space="preserve"> algemene conventies zoals deze in samenspraak m</w:t>
-      </w:r>
-      <w:r>
-        <w:rPr>
-          <w:lang w:val="nl-BE"/>
-        </w:rPr>
-        <w:t>et de klant vooropgesteld werden.</w:t>
-      </w:r>
-    </w:p>
-    <w:p>
-      <w:pPr>
-        <w:rPr>
-          <w:lang w:val="nl-BE"/>
-        </w:rPr>
-      </w:pPr>
-      <w:r>
-        <w:rPr>
-          <w:lang w:val="nl-BE"/>
-        </w:rPr>
-        <w:t>Ook</w:t>
-      </w:r>
-      <w:r>
-        <w:rPr>
-          <w:lang w:val="nl-BE"/>
-        </w:rPr>
-        <w:t xml:space="preserve"> zullen er voor alle user stories, acc</w:t>
-      </w:r>
-      <w:r>
-        <w:rPr>
-          <w:lang w:val="nl-BE"/>
-        </w:rPr>
-        <w:t>eptatiec</w:t>
-      </w:r>
-      <w:r>
-        <w:rPr>
-          <w:lang w:val="nl-BE"/>
-        </w:rPr>
-        <w:t>riteria aangemaakt worden die worden afgetoetst met de klant voor aanvang van de release.</w:t>
-      </w:r>
+    </w:p>
+    <w:p>
+      <w:pPr>
+        <w:pStyle w:val="Heading3"/>
+      </w:pPr>
+      <w:r>
+        <w:t>Proceskwaliteit</w:t>
+      </w:r>
+    </w:p>
+    <w:p>
+      <w:pPr>
+        <w:rPr>
+          <w:lang w:val="nl-BE"/>
+        </w:rPr>
+      </w:pPr>
+      <w:r>
+        <w:rPr>
+          <w:lang w:val="nl-BE"/>
+        </w:rPr>
+        <w:t xml:space="preserve">Om de proceskwaliteit te waarborgen </w:t>
+      </w:r>
+      <w:r>
+        <w:rPr>
+          <w:lang w:val="nl-BE"/>
+        </w:rPr>
+        <w:t xml:space="preserve">zullen technische milestones </w:t>
+      </w:r>
+      <w:r>
+        <w:rPr>
+          <w:lang w:val="nl-BE"/>
+        </w:rPr>
+        <w:t xml:space="preserve">tweewekelijks </w:t>
+      </w:r>
+      <w:r>
+        <w:rPr>
+          <w:lang w:val="nl-BE"/>
+        </w:rPr>
+        <w:t>besproken worden met e</w:t>
+      </w:r>
+      <w:r>
+        <w:rPr>
+          <w:lang w:val="nl-BE"/>
+        </w:rPr>
+        <w:t>e</w:t>
+      </w:r>
+      <w:r>
+        <w:rPr>
+          <w:lang w:val="nl-BE"/>
+        </w:rPr>
+        <w:t>n</w:t>
+      </w:r>
+      <w:r>
+        <w:rPr>
+          <w:lang w:val="nl-BE"/>
+        </w:rPr>
+        <w:t xml:space="preserve"> technische kwaliteitsbewaker, aangesteld door de klant.</w:t>
+      </w:r>
+      <w:r>
+        <w:rPr>
+          <w:lang w:val="nl-BE"/>
+        </w:rPr>
+        <w:t xml:space="preserve"> </w:t>
+      </w:r>
+      <w:r>
+        <w:rPr>
+          <w:lang w:val="nl-BE"/>
+        </w:rPr>
+        <w:t>De klant zal tweewekelijks</w:t>
+      </w:r>
+      <w:r>
+        <w:rPr>
+          <w:lang w:val="nl-BE"/>
+        </w:rPr>
+        <w:t xml:space="preserve"> een</w:t>
+      </w:r>
+      <w:r>
+        <w:rPr>
+          <w:lang w:val="nl-BE"/>
+        </w:rPr>
+        <w:t xml:space="preserve"> mondeling rapport ontvangen van het team waarin deze de voortgang in vraag kan stellen en de verworven requirements kan beoordelen. </w:t>
+      </w:r>
+      <w:r>
+        <w:rPr>
+          <w:lang w:val="nl-BE"/>
+        </w:rPr>
+        <w:t>Het team is niet geb</w:t>
+      </w:r>
+      <w:r>
+        <w:rPr>
+          <w:lang w:val="nl-BE"/>
+        </w:rPr>
+        <w:t>onden aan eventuele veranderende</w:t>
+      </w:r>
+      <w:r>
+        <w:rPr>
+          <w:lang w:val="nl-BE"/>
+        </w:rPr>
+        <w:t xml:space="preserve"> eisen van klant maar kan deze in overeenkomst steeds </w:t>
+      </w:r>
+      <w:r>
+        <w:rPr>
+          <w:lang w:val="nl-BE"/>
+        </w:rPr>
+        <w:t>aan de planning toevoegen.</w:t>
+      </w:r>
+    </w:p>
+    <w:p>
+      <w:pPr>
+        <w:rPr>
+          <w:lang w:val="nl-BE"/>
+        </w:rPr>
+      </w:pPr>
+      <w:r>
+        <w:rPr>
+          <w:lang w:val="nl-BE"/>
+        </w:rPr>
+        <w:t xml:space="preserve">Ook zullen zowel de klant als de technische kwaliteitsbewaker de mogelijkheid </w:t>
+      </w:r>
+      <w:r>
+        <w:rPr>
+          <w:lang w:val="nl-BE"/>
+        </w:rPr>
+        <w:t>hebben</w:t>
+      </w:r>
+      <w:r>
+        <w:rPr>
+          <w:lang w:val="nl-BE"/>
+        </w:rPr>
+        <w:t xml:space="preserve"> om toegang te krijgen tot de opgeleverde code. Het team zal steeds waken dat de code aan </w:t>
+      </w:r>
+      <w:r>
+        <w:rPr>
+          <w:lang w:val="nl-BE"/>
+        </w:rPr>
+        <w:t>voorgenoemde</w:t>
+      </w:r>
+      <w:r>
+        <w:rPr>
+          <w:lang w:val="nl-BE"/>
+        </w:rPr>
+        <w:t xml:space="preserve"> conventies </w:t>
+      </w:r>
+      <w:r>
+        <w:rPr>
+          <w:lang w:val="nl-BE"/>
+        </w:rPr>
+        <w:lastRenderedPageBreak/>
+        <w:t>voldoet. Moest deze laatste in vraag gestel</w:t>
+      </w:r>
+      <w:r>
+        <w:rPr>
+          <w:lang w:val="nl-BE"/>
+        </w:rPr>
+        <w:t>d</w:t>
+      </w:r>
+      <w:r>
+        <w:rPr>
+          <w:lang w:val="nl-BE"/>
+        </w:rPr>
+        <w:t xml:space="preserve"> worden door de klant of technische bewaker kunnen deze het team daar steeds attent op maken en een rechtstelling eisen.</w:t>
+      </w:r>
+    </w:p>
+    <w:p>
+      <w:pPr>
+        <w:rPr>
+          <w:lang w:val="nl-BE"/>
+        </w:rPr>
+      </w:pPr>
+      <w:r>
+        <w:rPr>
+          <w:lang w:val="nl-BE"/>
+        </w:rPr>
+        <w:t xml:space="preserve">Aan het einde van het proces wordt de gehele applicatie besproken met de klant. Deze laatste heeft het recht om de applicatie </w:t>
+      </w:r>
+      <w:r>
+        <w:rPr>
+          <w:lang w:val="nl-BE"/>
+        </w:rPr>
+        <w:t xml:space="preserve">te </w:t>
+      </w:r>
+      <w:r>
+        <w:rPr>
+          <w:lang w:val="nl-BE"/>
+        </w:rPr>
+        <w:t xml:space="preserve">testen </w:t>
+      </w:r>
+      <w:r>
+        <w:rPr>
+          <w:lang w:val="nl-BE"/>
+        </w:rPr>
+        <w:t>tot</w:t>
+      </w:r>
+      <w:r>
+        <w:rPr>
+          <w:lang w:val="nl-BE"/>
+        </w:rPr>
+        <w:t xml:space="preserve"> 1 week na oplevering </w:t>
+      </w:r>
+      <w:r>
+        <w:rPr>
+          <w:lang w:val="nl-BE"/>
+        </w:rPr>
+        <w:t>waarin fouten gerapporteerd worden aan het team via email.</w:t>
+      </w:r>
+      <w:r>
+        <w:rPr>
+          <w:lang w:val="nl-BE"/>
+        </w:rPr>
+        <w:t xml:space="preserve"> Het team zal gedurende deze week trachten alle geaccepteerde fouten te herstellen.</w:t>
+      </w:r>
+    </w:p>
+    <w:p>
+      <w:pPr>
+        <w:rPr>
+          <w:lang w:val="nl-BE"/>
+        </w:rPr>
+      </w:pPr>
+      <w:r>
+        <w:rPr>
+          <w:lang w:val="nl-BE"/>
+        </w:rPr>
+        <w:t>Indien het team beslist een om een fout niet te accepteren zullen ze deze beslissing moeten motiveren aan de klant.</w:t>
+      </w:r>
+    </w:p>
+    <w:p>
+      <w:pPr>
+        <w:pStyle w:val="Heading3"/>
+      </w:pPr>
+      <w:r>
+        <w:t>Vakinhoudelijke kwaliteit</w:t>
+      </w:r>
+    </w:p>
+    <w:p>
+      <w:pPr>
+        <w:rPr>
+          <w:lang w:val="nl-BE"/>
+        </w:rPr>
+      </w:pPr>
+      <w:r>
+        <w:rPr>
+          <w:lang w:val="nl-BE"/>
+        </w:rPr>
+        <w:t xml:space="preserve">De kwaliteit van de software moet voldoen aan de hedendaagse standaarden die vast zijn gesteld door algemene conventies. </w:t>
+      </w:r>
+      <w:r>
+        <w:rPr>
+          <w:lang w:val="nl-BE"/>
+        </w:rPr>
+        <w:t xml:space="preserve">Deze conventies zijn te vinden op de websites van de </w:t>
+      </w:r>
+      <w:r>
+        <w:rPr>
+          <w:lang w:val="nl-BE"/>
+        </w:rPr>
+        <w:t xml:space="preserve">technische </w:t>
+      </w:r>
+      <w:r>
+        <w:rPr>
+          <w:lang w:val="nl-BE"/>
+        </w:rPr>
+        <w:t xml:space="preserve">producenten zoals Oracle of </w:t>
+      </w:r>
+      <w:r>
+        <w:rPr>
+          <w:lang w:val="nl-BE"/>
+        </w:rPr>
+        <w:t>Google</w:t>
+      </w:r>
+      <w:r>
+        <w:rPr>
+          <w:lang w:val="nl-BE"/>
+        </w:rPr>
+        <w:t>.</w:t>
+      </w:r>
+      <w:r>
+        <w:rPr>
+          <w:lang w:val="nl-BE"/>
+        </w:rPr>
+        <w:t xml:space="preserve"> Het team zal steeds trachten zich te houden aan deze conventies om gestructureerd</w:t>
+      </w:r>
+      <w:r>
+        <w:rPr>
+          <w:lang w:val="nl-BE"/>
+        </w:rPr>
+        <w:t>heid</w:t>
+      </w:r>
+      <w:r>
+        <w:rPr>
+          <w:lang w:val="nl-BE"/>
+        </w:rPr>
+        <w:t xml:space="preserve">, </w:t>
+      </w:r>
+      <w:r>
+        <w:rPr>
+          <w:lang w:val="nl-BE"/>
+        </w:rPr>
+        <w:t>documentatie</w:t>
+      </w:r>
+      <w:r>
+        <w:rPr>
+          <w:lang w:val="nl-BE"/>
+        </w:rPr>
+        <w:t xml:space="preserve"> en </w:t>
+      </w:r>
+      <w:r>
+        <w:rPr>
+          <w:lang w:val="nl-BE"/>
+        </w:rPr>
+        <w:t>onderhoudbaarheid</w:t>
+      </w:r>
+      <w:r>
+        <w:rPr>
+          <w:lang w:val="nl-BE"/>
+        </w:rPr>
+        <w:t xml:space="preserve"> na te streven.</w:t>
+      </w:r>
+      <w:r>
+        <w:rPr>
+          <w:lang w:val="nl-BE"/>
+        </w:rPr>
+        <w:t xml:space="preserve"> </w:t>
+      </w:r>
+    </w:p>
+    <w:p>
+      <w:pPr>
+        <w:rPr>
+          <w:lang w:val="nl-BE"/>
+        </w:rPr>
+      </w:pPr>
+      <w:r>
+        <w:rPr>
+          <w:lang w:val="nl-BE"/>
+        </w:rPr>
+        <w:t xml:space="preserve">Indien de klant of de technische bewaker deze kwaliteitseisen in vraag stelt kan hij dit steeds melden bij het team. Het team zal deze eisen steeds proberen op te lossen binnen </w:t>
+      </w:r>
+      <w:r>
+        <w:rPr>
+          <w:lang w:val="nl-BE"/>
+        </w:rPr>
+        <w:t>2 we</w:t>
+      </w:r>
+      <w:r>
+        <w:rPr>
+          <w:lang w:val="nl-BE"/>
+        </w:rPr>
+        <w:t>k</w:t>
+      </w:r>
+      <w:r>
+        <w:rPr>
+          <w:lang w:val="nl-BE"/>
+        </w:rPr>
+        <w:t>en</w:t>
+      </w:r>
+      <w:r>
+        <w:rPr>
+          <w:lang w:val="nl-BE"/>
+        </w:rPr>
+        <w:t xml:space="preserve"> na oplevering van de applicatie.</w:t>
+      </w:r>
+    </w:p>
+    <w:p>
+      <w:pPr>
+        <w:rPr>
+          <w:lang w:val="nl-BE"/>
+        </w:rPr>
+      </w:pPr>
+      <w:r>
+        <w:rPr>
+          <w:lang w:val="nl-BE"/>
+        </w:rPr>
+        <w:t>Enkel bewezen fouten door de technisc</w:t>
+      </w:r>
+      <w:r>
+        <w:rPr>
+          <w:lang w:val="nl-BE"/>
+        </w:rPr>
+        <w:t xml:space="preserve">he bewaker of klant, gerapporteerd binnen 1 week na oplevering van de applicatie, </w:t>
+      </w:r>
+      <w:r>
+        <w:rPr>
+          <w:lang w:val="nl-BE"/>
+        </w:rPr>
+        <w:t>zullen worden opgelost binnen de vastgestelde termijn</w:t>
+      </w:r>
+      <w:r>
+        <w:rPr>
+          <w:lang w:val="nl-BE"/>
+        </w:rPr>
+        <w:t xml:space="preserve"> van definitieve oplevering</w:t>
+      </w:r>
+      <w:r>
+        <w:rPr>
+          <w:lang w:val="nl-BE"/>
+        </w:rPr>
+        <w:t xml:space="preserve">. Alle andere fouten kunnen in onderling overleg steeds aan de planning worden toegevoegd. </w:t>
+      </w:r>
+    </w:p>
+    <w:p>
+      <w:pPr>
+        <w:pStyle w:val="Heading3"/>
+      </w:pPr>
+      <w:r>
+        <w:t>Versiebeheer</w:t>
+      </w:r>
+    </w:p>
+    <w:p>
+      <w:pPr>
+        <w:rPr>
+          <w:lang w:val="nl-BE"/>
+        </w:rPr>
+      </w:pPr>
+      <w:r>
+        <w:rPr>
+          <w:lang w:val="nl-BE"/>
+        </w:rPr>
+        <w:t>Versiebeheer zal plaatsvinden via Rational Team Concert ®</w:t>
+      </w:r>
+      <w:r>
+        <w:rPr>
+          <w:lang w:val="nl-BE"/>
+        </w:rPr>
+        <w:t xml:space="preserve"> (RTC) en GIThub.</w:t>
+      </w:r>
+      <w:r>
+        <w:rPr>
+          <w:lang w:val="nl-BE"/>
+        </w:rPr>
+        <w:br/>
+        <w:t xml:space="preserve">Alle codeveranderingen worden voldoende beschreven op </w:t>
+      </w:r>
+      <w:r>
+        <w:rPr>
+          <w:lang w:val="nl-BE"/>
+        </w:rPr>
+        <w:t xml:space="preserve">RTC via een taak of defect. </w:t>
+      </w:r>
+      <w:r>
+        <w:rPr>
+          <w:lang w:val="nl-BE"/>
+        </w:rPr>
+        <w:t>De klant geniet steeds de mogelijkheid om de projectsta</w:t>
+      </w:r>
+      <w:r>
+        <w:rPr>
+          <w:lang w:val="nl-BE"/>
+        </w:rPr>
+        <w:t>tus te volgen via beide platformen.</w:t>
+      </w:r>
+    </w:p>
+    <w:p>
+      <w:pPr>
+        <w:rPr>
+          <w:lang w:val="nl-BE"/>
+        </w:rPr>
+      </w:pPr>
+      <w:r>
+        <w:rPr>
+          <w:lang w:val="nl-BE"/>
+        </w:rPr>
+        <w:t>Er zal gebruik worden gemaakt van een website waarop de laatste stand van zaken steeds voor de klant toegankelijke is (zie voorgenoemd).</w:t>
+      </w:r>
+      <w:r>
+        <w:rPr>
+          <w:lang w:val="nl-BE"/>
+        </w:rPr>
+        <w:t xml:space="preserve"> Deze website bevat alle laatste veranderingen tot nog toe en strookt volledig met de planning zoals gedefinieerd op RTC.</w:t>
+      </w:r>
+    </w:p>
+    <w:p>
+      <w:pPr>
+        <w:rPr>
+          <w:lang w:val="nl-BE"/>
+        </w:rPr>
+      </w:pPr>
+      <w:r>
+        <w:rPr>
+          <w:lang w:val="nl-BE"/>
+        </w:rPr>
+        <w:t>De klant geniet steeds de mogelijkheid om via deze websites fouten op te sp</w:t>
+      </w:r>
+      <w:r>
+        <w:rPr>
+          <w:lang w:val="nl-BE"/>
+        </w:rPr>
+        <w:t>oren en te melden aan het team.</w:t>
+      </w:r>
+    </w:p>
+    <w:p>
+      <w:pPr>
+        <w:pStyle w:val="Heading3"/>
+        <w:rPr>
+          <w:lang w:val="nl-BE"/>
+        </w:rPr>
+      </w:pPr>
+      <w:r>
+        <w:rPr>
+          <w:lang w:val="nl-BE"/>
+        </w:rPr>
+        <w:t>Kwaliteitsrapportage</w:t>
+      </w:r>
+    </w:p>
+    <w:p>
+      <w:pPr>
+        <w:rPr>
+          <w:lang w:val="nl-BE"/>
+        </w:rPr>
+      </w:pPr>
+      <w:r>
+        <w:rPr>
+          <w:lang w:val="nl-BE"/>
+        </w:rPr>
+        <w:t>De kwaliteitsrapportage zal gebeuren aan het einde van iedere sprint.</w:t>
+      </w:r>
+      <w:r>
+        <w:rPr>
+          <w:lang w:val="nl-BE"/>
+        </w:rPr>
+        <w:t xml:space="preserve"> Elk niet-gehaald criteria wordt uitvoerig b</w:t>
+      </w:r>
+      <w:r>
+        <w:rPr>
+          <w:lang w:val="nl-BE"/>
+        </w:rPr>
+        <w:t xml:space="preserve">esproken </w:t>
+      </w:r>
+      <w:r>
+        <w:rPr>
+          <w:lang w:val="nl-BE"/>
+        </w:rPr>
+        <w:t xml:space="preserve">met de klant </w:t>
+      </w:r>
+      <w:r>
+        <w:rPr>
+          <w:lang w:val="nl-BE"/>
+        </w:rPr>
+        <w:t xml:space="preserve">en indien mogelijk opgelost. </w:t>
+      </w:r>
+    </w:p>
+    <w:p>
+      <w:pPr>
+        <w:rPr>
+          <w:lang w:val="nl-BE"/>
+        </w:rPr>
+      </w:pPr>
+      <w:r>
+        <w:rPr>
+          <w:lang w:val="nl-BE"/>
+        </w:rPr>
+        <w:t>Er zullen voor iedere requirement</w:t>
+      </w:r>
+      <w:r>
+        <w:rPr>
+          <w:lang w:val="nl-BE"/>
+        </w:rPr>
+        <w:t>,</w:t>
+      </w:r>
+      <w:r>
+        <w:rPr>
+          <w:lang w:val="nl-BE"/>
+        </w:rPr>
+        <w:t xml:space="preserve"> acceptatiecriteria worden opgesteld. Het team verbindt zich ertoe deze criteria zo goed mogelijk wa</w:t>
+      </w:r>
+      <w:r>
+        <w:rPr>
+          <w:lang w:val="nl-BE"/>
+        </w:rPr>
+        <w:t>ar te maken in het eindproduct. Deze acceptatiecrit</w:t>
+      </w:r>
+      <w:r>
+        <w:rPr>
+          <w:lang w:val="nl-BE"/>
+        </w:rPr>
+        <w:t>eria kun</w:t>
+      </w:r>
+      <w:r>
+        <w:rPr>
+          <w:lang w:val="nl-BE"/>
+        </w:rPr>
+        <w:t>nen bestaan uit eisen ten gevolge van de snelheid, gedraging o</w:t>
+      </w:r>
+      <w:r>
+        <w:rPr>
+          <w:lang w:val="nl-BE"/>
+        </w:rPr>
+        <w:t>f an</w:t>
+      </w:r>
+      <w:r>
+        <w:rPr>
+          <w:lang w:val="nl-BE"/>
+        </w:rPr>
+        <w:t>dere softwaregebonden criteri</w:t>
+      </w:r>
+      <w:r>
+        <w:rPr>
+          <w:lang w:val="nl-BE"/>
+        </w:rPr>
+        <w:t>a zoals gebruiksvriendelijkeheid en toestellen waarop deze gebruikt kan worden.</w:t>
+      </w:r>
+    </w:p>
+    <w:p>
+      <w:pPr>
+        <w:pStyle w:val="Heading3"/>
+        <w:rPr>
+          <w:lang w:val="nl-BE"/>
+        </w:rPr>
+      </w:pPr>
+      <w:r>
+        <w:rPr>
+          <w:lang w:val="nl-BE"/>
+        </w:rPr>
+        <w:lastRenderedPageBreak/>
+        <w:t>Audits/reviews</w:t>
+      </w:r>
+    </w:p>
+    <w:p>
+      <w:pPr>
+        <w:rPr>
+          <w:lang w:val="nl-BE"/>
+        </w:rPr>
+      </w:pPr>
+      <w:r>
+        <w:rPr>
+          <w:lang w:val="nl-BE"/>
+        </w:rPr>
+        <w:t xml:space="preserve">Audits en reviews kunnen door de klant steeds worden uitgevoerd op de code zoals deze werd opgeleverd aan het einde van iedere sprint. </w:t>
+      </w:r>
+    </w:p>
+    <w:p>
+      <w:pPr>
+        <w:rPr>
+          <w:lang w:val="nl-BE"/>
+        </w:rPr>
+      </w:pPr>
+      <w:r>
+        <w:rPr>
+          <w:lang w:val="nl-BE"/>
+        </w:rPr>
+        <w:t xml:space="preserve">Indien de klant dit wenst kan hij een </w:t>
+      </w:r>
+      <w:r>
+        <w:rPr>
+          <w:lang w:val="nl-BE"/>
+        </w:rPr>
+        <w:t>aanvraag tot review aanbrengen bij het team of een externe partij.</w:t>
+      </w:r>
+      <w:r>
+        <w:rPr>
+          <w:lang w:val="nl-BE"/>
+        </w:rPr>
+        <w:br/>
+        <w:t>Het team zal per review een tijdsindicatie aangeven</w:t>
+      </w:r>
+      <w:r>
+        <w:rPr>
+          <w:lang w:val="nl-BE"/>
+        </w:rPr>
+        <w:t xml:space="preserve"> aan de klant</w:t>
+      </w:r>
+      <w:r>
+        <w:rPr>
+          <w:lang w:val="nl-BE"/>
+        </w:rPr>
+        <w:t xml:space="preserve"> voor deze zal plaatsvinden.</w:t>
+      </w:r>
+      <w:r>
+        <w:rPr>
+          <w:lang w:val="nl-BE"/>
+        </w:rPr>
+        <w:br/>
+        <w:t>Aan de volledige tijd waarin de review</w:t>
+      </w:r>
+      <w:r>
+        <w:rPr>
+          <w:lang w:val="nl-BE"/>
+        </w:rPr>
+        <w:t xml:space="preserve"> door het team wordt</w:t>
+      </w:r>
+      <w:r>
+        <w:rPr>
+          <w:lang w:val="nl-BE"/>
+        </w:rPr>
+        <w:t xml:space="preserve"> verwerkt zal ontwikkelingstijd verloren gaan.</w:t>
+      </w:r>
+    </w:p>
+    <w:p>
+      <w:pPr>
+        <w:rPr>
+          <w:lang w:val="nl-BE"/>
+        </w:rPr>
+      </w:pPr>
+      <w:r>
+        <w:rPr>
+          <w:lang w:val="nl-BE"/>
+        </w:rPr>
+        <w:t>Indien de klant kiest voor een externe auditpartij zal het team zijn volledige medewerking hieraan verlenen</w:t>
+      </w:r>
+      <w:r>
+        <w:rPr>
+          <w:lang w:val="nl-BE"/>
+        </w:rPr>
+        <w:t>.</w:t>
+      </w:r>
+      <w:r>
+        <w:rPr>
+          <w:lang w:val="nl-BE"/>
+        </w:rPr>
+        <w:t xml:space="preserve"> </w:t>
+      </w:r>
+      <w:r>
+        <w:rPr>
+          <w:lang w:val="nl-BE"/>
+        </w:rPr>
+        <w:t>Aan de</w:t>
+      </w:r>
+      <w:r>
+        <w:rPr>
+          <w:lang w:val="nl-BE"/>
+        </w:rPr>
+        <w:t xml:space="preserve"> volledige tijd die door de externe partij </w:t>
+      </w:r>
+      <w:r>
+        <w:rPr>
+          <w:lang w:val="nl-BE"/>
+        </w:rPr>
+        <w:t xml:space="preserve">aan het team </w:t>
+      </w:r>
+      <w:r>
+        <w:rPr>
+          <w:lang w:val="nl-BE"/>
+        </w:rPr>
+        <w:t>wordt gesteld ter ondersteuning</w:t>
+      </w:r>
+      <w:r>
+        <w:rPr>
+          <w:lang w:val="nl-BE"/>
+        </w:rPr>
+        <w:t xml:space="preserve"> zal ontwikkelingstijd verloren gaan.</w:t>
+      </w:r>
+    </w:p>
+    <w:p>
+      <w:pPr>
+        <w:rPr>
+          <w:lang w:val="nl-BE"/>
+        </w:rPr>
+      </w:pPr>
+      <w:r>
+        <w:rPr>
+          <w:lang w:val="nl-BE"/>
+        </w:rPr>
+        <w:t>Het team is enkel gebonden aan de auditresultaten indien deze stroken met de kwaliteitseisen die besproken worden in dit document.</w:t>
+      </w:r>
+    </w:p>
+    <w:p>
+      <w:pPr>
+        <w:pStyle w:val="Heading3"/>
+        <w:rPr>
+          <w:lang w:val="nl-BE"/>
+        </w:rPr>
+      </w:pPr>
+      <w:r>
+        <w:rPr>
+          <w:lang w:val="nl-BE"/>
+        </w:rPr>
+        <w:t>Klachtenprocedure</w:t>
+      </w:r>
+    </w:p>
+    <w:p>
+      <w:pPr>
+        <w:rPr>
+          <w:lang w:val="nl-BE"/>
+        </w:rPr>
+      </w:pPr>
+      <w:r>
+        <w:rPr>
+          <w:lang w:val="nl-BE"/>
+        </w:rPr>
+        <w:t>Alle klachten kunnen direct of per mail worden gemeld aan het team.</w:t>
+      </w:r>
+      <w:r>
+        <w:rPr>
+          <w:lang w:val="nl-BE"/>
+        </w:rPr>
+        <w:br/>
+        <w:t>Het team zal binnen 1 week de ontvangen klacht bestuderen en feedback hierover geven aan de klant.</w:t>
+      </w:r>
+    </w:p>
+    <w:p>
+      <w:pPr>
+        <w:rPr>
+          <w:lang w:val="nl-BE"/>
+        </w:rPr>
+      </w:pPr>
+      <w:r>
+        <w:rPr>
+          <w:lang w:val="nl-BE"/>
+        </w:rPr>
+        <w:t xml:space="preserve">Enkel indien de klacht strookt met kwaliteitseisen, voortgang van het project of de overeengekomen implementatievoorschriften </w:t>
+      </w:r>
+      <w:r>
+        <w:rPr>
+          <w:lang w:val="nl-BE"/>
+        </w:rPr>
+        <w:t xml:space="preserve">kan deze worden </w:t>
+      </w:r>
+      <w:r>
+        <w:rPr>
+          <w:lang w:val="nl-BE"/>
+        </w:rPr>
+        <w:t>behandeld</w:t>
+      </w:r>
+      <w:r>
+        <w:rPr>
+          <w:lang w:val="nl-BE"/>
+        </w:rPr>
+        <w:t xml:space="preserve"> door het team.</w:t>
+      </w:r>
+    </w:p>
+    <w:p>
+      <w:pPr>
+        <w:rPr>
+          <w:lang w:val="nl-BE"/>
+        </w:rPr>
+      </w:pPr>
+      <w:r>
+        <w:rPr>
+          <w:lang w:val="nl-BE"/>
+        </w:rPr>
+        <w:t>Alle klachten dien</w:t>
+      </w:r>
+      <w:r>
+        <w:rPr>
+          <w:lang w:val="nl-BE"/>
+        </w:rPr>
+        <w:t>en verworven te zijn binnen de termijn van 1 week na oplevering van de applicatie. Klachten na deze periode zullen door het team niet meer worden behandeld.</w:t>
+      </w:r>
+      <w:bookmarkStart w:id="28" w:name="_GoBack"/>
+      <w:bookmarkEnd w:id="28"/>
     </w:p>
     <w:sectPr>
-      <w:footerReference w:type="default" r:id="rId19"/>
+      <w:footerReference w:type="default" r:id="rId18"/>
       <w:pgSz w:w="12240" w:h="15840"/>
       <w:pgMar w:top="1440" w:right="1440" w:bottom="1440" w:left="1440" w:header="720" w:footer="720" w:gutter="0"/>
       <w:cols w:space="720"/>
@@ -5526,7 +6399,7 @@
             <w:noProof/>
             <w:lang w:val="nl-BE"/>
           </w:rPr>
-          <w:t>9</w:t>
+          <w:t>11</w:t>
         </w:r>
         <w:r>
           <w:rPr>
@@ -6384,6 +7257,9 @@
   </w:num>
   <w:num w:numId="12">
     <w:abstractNumId w:val="4"/>
+  </w:num>
+  <w:num w:numId="13">
+    <w:abstractNumId w:val="0"/>
   </w:num>
 </w:numbering>
 </file>
@@ -7801,7 +8677,7 @@
 </file>
 
 <file path=customXml/itemProps1.xml><?xml version="1.0" encoding="utf-8"?>
-<ds:datastoreItem xmlns:ds="http://schemas.openxmlformats.org/officeDocument/2006/customXml" ds:itemID="{384D8F77-E61A-47A4-A1D2-10C2AB0AFA0D}">
+<ds:datastoreItem xmlns:ds="http://schemas.openxmlformats.org/officeDocument/2006/customXml" ds:itemID="{3126603D-DC49-4C97-8221-99D94383D9C7}">
   <ds:schemaRefs>
     <ds:schemaRef ds:uri="http://schemas.openxmlformats.org/officeDocument/2006/bibliography"/>
   </ds:schemaRefs>

</xml_diff>

<commit_message>
119 - Create FIT criteria ( https://italent.cloudapp.net:9443/ccm/web/projects/iTalent#action=com.ibm.team.workitem.viewWorkItem&id=119 )
</commit_message>
<xml_diff>
--- a/italent/documents/PlanVanAanpak.docx
+++ b/italent/documents/PlanVanAanpak.docx
@@ -132,13 +132,23 @@
           <w:szCs w:val="36"/>
         </w:rPr>
       </w:pPr>
+      <w:proofErr w:type="spellStart"/>
       <w:r>
         <w:rPr>
           <w:b/>
           <w:sz w:val="36"/>
           <w:szCs w:val="36"/>
         </w:rPr>
-        <w:t>Departement PXL-IT</w:t>
+        <w:t>Departement</w:t>
+      </w:r>
+      <w:proofErr w:type="spellEnd"/>
+      <w:r>
+        <w:rPr>
+          <w:b/>
+          <w:sz w:val="36"/>
+          <w:szCs w:val="36"/>
+        </w:rPr>
+        <w:t xml:space="preserve"> PXL-IT</w:t>
       </w:r>
     </w:p>
     <w:p>
@@ -317,6 +327,7 @@
           <w:lang w:val="nl-BE"/>
         </w:rPr>
       </w:pPr>
+      <w:proofErr w:type="gramStart"/>
       <w:r>
         <w:rPr>
           <w:b/>
@@ -324,7 +335,17 @@
           <w:szCs w:val="28"/>
           <w:lang w:val="nl-BE"/>
         </w:rPr>
-        <w:t>Academiejaar 2015-2016</w:t>
+        <w:t>Academiejaar</w:t>
+      </w:r>
+      <w:proofErr w:type="gramEnd"/>
+      <w:r>
+        <w:rPr>
+          <w:b/>
+          <w:sz w:val="28"/>
+          <w:szCs w:val="28"/>
+          <w:lang w:val="nl-BE"/>
+        </w:rPr>
+        <w:t xml:space="preserve"> 2015-2016</w:t>
       </w:r>
     </w:p>
     <w:p>
@@ -1080,12 +1101,28 @@
                 <w:lang w:val="nl-BE"/>
               </w:rPr>
             </w:pPr>
-            <w:r>
-              <w:rPr>
-                <w:lang w:val="nl-BE"/>
-              </w:rPr>
-              <w:t>Quality assurance</w:t>
-            </w:r>
+            <w:proofErr w:type="spellStart"/>
+            <w:r>
+              <w:rPr>
+                <w:lang w:val="nl-BE"/>
+              </w:rPr>
+              <w:t>Quality</w:t>
+            </w:r>
+            <w:proofErr w:type="spellEnd"/>
+            <w:r>
+              <w:rPr>
+                <w:lang w:val="nl-BE"/>
+              </w:rPr>
+              <w:t xml:space="preserve"> </w:t>
+            </w:r>
+            <w:proofErr w:type="spellStart"/>
+            <w:r>
+              <w:rPr>
+                <w:lang w:val="nl-BE"/>
+              </w:rPr>
+              <w:t>assurance</w:t>
+            </w:r>
+            <w:proofErr w:type="spellEnd"/>
           </w:p>
         </w:tc>
       </w:tr>
@@ -1118,6 +1155,7 @@
           <w:szCs w:val="40"/>
         </w:rPr>
       </w:pPr>
+      <w:proofErr w:type="spellStart"/>
       <w:r>
         <w:rPr>
           <w:b/>
@@ -1128,6 +1166,7 @@
         <w:lastRenderedPageBreak/>
         <w:t>Inhoudsopgave</w:t>
       </w:r>
+      <w:proofErr w:type="spellEnd"/>
     </w:p>
     <w:p>
       <w:pPr>
@@ -2994,10 +3033,15 @@
       <w:bookmarkStart w:id="5" w:name="_Toc448753245"/>
       <w:r>
         <w:lastRenderedPageBreak/>
-        <w:t>SMART omschrijving</w:t>
+        <w:t xml:space="preserve">SMART </w:t>
+      </w:r>
+      <w:proofErr w:type="spellStart"/>
+      <w:r>
+        <w:t>omschrijving</w:t>
       </w:r>
       <w:bookmarkEnd w:id="4"/>
       <w:bookmarkEnd w:id="5"/>
+      <w:proofErr w:type="spellEnd"/>
     </w:p>
     <w:p>
       <w:pPr>
@@ -3052,7 +3096,49 @@
         <w:rPr>
           <w:lang w:val="nl-BE"/>
         </w:rPr>
-        <w:t>: Het pakket dat van ons vereist wordt bevat: Een plan van aanpak, een analyse met dfd's, erd, use cases en een klasse diagram.</w:t>
+        <w:t xml:space="preserve">: Het pakket dat van ons vereist wordt bevat: Een plan van aanpak, een analyse met </w:t>
+      </w:r>
+      <w:proofErr w:type="spellStart"/>
+      <w:r>
+        <w:rPr>
+          <w:lang w:val="nl-BE"/>
+        </w:rPr>
+        <w:t>dfd's</w:t>
+      </w:r>
+      <w:proofErr w:type="spellEnd"/>
+      <w:r>
+        <w:rPr>
+          <w:lang w:val="nl-BE"/>
+        </w:rPr>
+        <w:t xml:space="preserve">, </w:t>
+      </w:r>
+      <w:proofErr w:type="spellStart"/>
+      <w:r>
+        <w:rPr>
+          <w:lang w:val="nl-BE"/>
+        </w:rPr>
+        <w:t>erd</w:t>
+      </w:r>
+      <w:proofErr w:type="spellEnd"/>
+      <w:r>
+        <w:rPr>
+          <w:lang w:val="nl-BE"/>
+        </w:rPr>
+        <w:t xml:space="preserve">, </w:t>
+      </w:r>
+      <w:proofErr w:type="spellStart"/>
+      <w:r>
+        <w:rPr>
+          <w:lang w:val="nl-BE"/>
+        </w:rPr>
+        <w:t>use</w:t>
+      </w:r>
+      <w:proofErr w:type="spellEnd"/>
+      <w:r>
+        <w:rPr>
+          <w:lang w:val="nl-BE"/>
+        </w:rPr>
+        <w:t xml:space="preserve"> cases en een klasse diagram.</w:t>
       </w:r>
       <w:r>
         <w:rPr>
@@ -3299,6 +3385,7 @@
           <w:lang w:val="nl-BE"/>
         </w:rPr>
       </w:pPr>
+      <w:proofErr w:type="gramStart"/>
       <w:r>
         <w:rPr>
           <w:lang w:val="nl-BE"/>
@@ -3317,6 +3404,7 @@
         </w:rPr>
         <w:t xml:space="preserve"> aan het team;</w:t>
       </w:r>
+      <w:proofErr w:type="gramEnd"/>
     </w:p>
     <w:p>
       <w:pPr>
@@ -3498,7 +3586,21 @@
           <w:lang w:val="nl-BE"/>
         </w:rPr>
         <w:br/>
-        <w:t>(na het inloggen dient deze URL gekopieerd te worden in de adresbalk)</w:t>
+        <w:t xml:space="preserve">(na het </w:t>
+      </w:r>
+      <w:proofErr w:type="gramStart"/>
+      <w:r>
+        <w:rPr>
+          <w:lang w:val="nl-BE"/>
+        </w:rPr>
+        <w:t>inloggen</w:t>
+      </w:r>
+      <w:proofErr w:type="gramEnd"/>
+      <w:r>
+        <w:rPr>
+          <w:lang w:val="nl-BE"/>
+        </w:rPr>
+        <w:t xml:space="preserve"> dient deze URL gekopieerd te worden in de adresbalk)</w:t>
       </w:r>
     </w:p>
     <w:p>
@@ -3583,7 +3685,49 @@
         <w:rPr>
           <w:lang w:val="nl-BE"/>
         </w:rPr>
-        <w:t>Bovendien krijgt de klant toegang tot de online testserver.  Door gebruik te maken van automatische testen en continue integratie bevindt zich op deze server altijd de laatste stabiele versie.  Zo kan de klant tussen releases door altijd de laatste stand van zaken bekijken en kan er snel bijgestuurd worden indien nodig.  De klant kant hierdoor als het ware de ontwikkeling live volgen. Testdata zal beschikbaar gesteld worden.</w:t>
+        <w:t xml:space="preserve">Bovendien krijgt de klant toegang tot de online </w:t>
+      </w:r>
+      <w:proofErr w:type="gramStart"/>
+      <w:r>
+        <w:rPr>
+          <w:lang w:val="nl-BE"/>
+        </w:rPr>
+        <w:t xml:space="preserve">testserver.  </w:t>
+      </w:r>
+      <w:proofErr w:type="gramEnd"/>
+      <w:r>
+        <w:rPr>
+          <w:lang w:val="nl-BE"/>
+        </w:rPr>
+        <w:t xml:space="preserve">Door gebruik te maken van automatische testen en continue integratie bevindt zich op deze server altijd de laatste stabiele </w:t>
+      </w:r>
+      <w:proofErr w:type="gramStart"/>
+      <w:r>
+        <w:rPr>
+          <w:lang w:val="nl-BE"/>
+        </w:rPr>
+        <w:t xml:space="preserve">versie.  </w:t>
+      </w:r>
+      <w:proofErr w:type="gramEnd"/>
+      <w:r>
+        <w:rPr>
+          <w:lang w:val="nl-BE"/>
+        </w:rPr>
+        <w:t xml:space="preserve">Zo kan de klant tussen releases door altijd de laatste stand van zaken bekijken en kan er snel bijgestuurd worden indien </w:t>
+      </w:r>
+      <w:proofErr w:type="gramStart"/>
+      <w:r>
+        <w:rPr>
+          <w:lang w:val="nl-BE"/>
+        </w:rPr>
+        <w:t xml:space="preserve">nodig.  </w:t>
+      </w:r>
+      <w:proofErr w:type="gramEnd"/>
+      <w:r>
+        <w:rPr>
+          <w:lang w:val="nl-BE"/>
+        </w:rPr>
+        <w:t>De klant kant hierdoor als het ware de ontwikkeling live volgen. Testdata zal beschikbaar gesteld worden.</w:t>
       </w:r>
     </w:p>
     <w:p>
@@ -3861,11 +4005,19 @@
                 <w:lang w:val="nl-BE"/>
               </w:rPr>
             </w:pPr>
-            <w:r>
-              <w:rPr>
-                <w:lang w:val="nl-BE"/>
-              </w:rPr>
-              <w:t>Documenten waarop de klant zijn handtekening heeft geplaatst zullen opgenomen worden in het plan en kunnen niet meer gewijzigd worden. (tenzij akkoord van het team)</w:t>
+            <w:proofErr w:type="gramStart"/>
+            <w:r>
+              <w:rPr>
+                <w:lang w:val="nl-BE"/>
+              </w:rPr>
+              <w:t xml:space="preserve">Documenten waarop de klant zijn handtekening heeft geplaatst zullen opgenomen worden in het plan en kunnen niet meer gewijzigd worden. </w:t>
+            </w:r>
+            <w:proofErr w:type="gramEnd"/>
+            <w:r>
+              <w:rPr>
+                <w:lang w:val="nl-BE"/>
+              </w:rPr>
+              <w:t>(tenzij akkoord van het team)</w:t>
             </w:r>
           </w:p>
         </w:tc>
@@ -4170,8 +4322,16 @@
               <w:rPr>
                 <w:lang w:val="nl-BE"/>
               </w:rPr>
-              <w:t>Opzetten DevOps</w:t>
-            </w:r>
+              <w:t xml:space="preserve">Opzetten </w:t>
+            </w:r>
+            <w:proofErr w:type="spellStart"/>
+            <w:r>
+              <w:rPr>
+                <w:lang w:val="nl-BE"/>
+              </w:rPr>
+              <w:t>DevOps</w:t>
+            </w:r>
+            <w:proofErr w:type="spellEnd"/>
           </w:p>
           <w:p>
             <w:pPr>
@@ -4188,8 +4348,16 @@
               <w:rPr>
                 <w:lang w:val="nl-BE"/>
               </w:rPr>
-              <w:t>Analyseren backlog</w:t>
-            </w:r>
+              <w:t xml:space="preserve">Analyseren </w:t>
+            </w:r>
+            <w:proofErr w:type="spellStart"/>
+            <w:r>
+              <w:rPr>
+                <w:lang w:val="nl-BE"/>
+              </w:rPr>
+              <w:t>backlog</w:t>
+            </w:r>
+            <w:proofErr w:type="spellEnd"/>
           </w:p>
           <w:p>
             <w:pPr>
@@ -4410,22 +4578,44 @@
         <w:rPr>
           <w:lang w:val="nl-BE"/>
         </w:rPr>
-        <w:t>Project backlog</w:t>
+        <w:t xml:space="preserve">Project </w:t>
+      </w:r>
+      <w:proofErr w:type="spellStart"/>
+      <w:r>
+        <w:rPr>
+          <w:lang w:val="nl-BE"/>
+        </w:rPr>
+        <w:t>backlog</w:t>
       </w:r>
       <w:bookmarkEnd w:id="17"/>
       <w:bookmarkEnd w:id="18"/>
-    </w:p>
-    <w:p>
-      <w:pPr>
-        <w:rPr>
-          <w:lang w:val="nl-BE"/>
-        </w:rPr>
-      </w:pPr>
-      <w:r>
-        <w:rPr>
-          <w:lang w:val="nl-BE"/>
-        </w:rPr>
-        <w:t>De project backlog wordt op voorhand opgesteld door het team. Deze is steeds onderhevig aan wijzigingen. Voorafgaand aan een sprint zullen de deeltaken besproken worden die opgenomen worden in de taak, in samenspraak met de klant en in onderling overleg met het team.</w:t>
+      <w:proofErr w:type="spellEnd"/>
+    </w:p>
+    <w:p>
+      <w:pPr>
+        <w:rPr>
+          <w:lang w:val="nl-BE"/>
+        </w:rPr>
+      </w:pPr>
+      <w:r>
+        <w:rPr>
+          <w:lang w:val="nl-BE"/>
+        </w:rPr>
+        <w:t xml:space="preserve">De project </w:t>
+      </w:r>
+      <w:proofErr w:type="spellStart"/>
+      <w:r>
+        <w:rPr>
+          <w:lang w:val="nl-BE"/>
+        </w:rPr>
+        <w:t>backlog</w:t>
+      </w:r>
+      <w:proofErr w:type="spellEnd"/>
+      <w:r>
+        <w:rPr>
+          <w:lang w:val="nl-BE"/>
+        </w:rPr>
+        <w:t xml:space="preserve"> wordt op voorhand opgesteld door het team. Deze is steeds onderhevig aan wijzigingen. Voorafgaand aan een sprint zullen de deeltaken besproken worden die opgenomen worden in de taak, in samenspraak met de klant en in onderling overleg met het team.</w:t>
       </w:r>
     </w:p>
     <w:p>
@@ -4454,22 +4644,52 @@
         <w:rPr>
           <w:lang w:val="nl-BE"/>
         </w:rPr>
-        <w:t>Change request</w:t>
+        <w:t xml:space="preserve">Change </w:t>
+      </w:r>
+      <w:proofErr w:type="spellStart"/>
+      <w:r>
+        <w:rPr>
+          <w:lang w:val="nl-BE"/>
+        </w:rPr>
+        <w:t>request</w:t>
       </w:r>
       <w:bookmarkEnd w:id="19"/>
       <w:bookmarkEnd w:id="20"/>
-    </w:p>
-    <w:p>
-      <w:pPr>
-        <w:rPr>
-          <w:lang w:val="nl-BE"/>
-        </w:rPr>
-      </w:pPr>
-      <w:r>
-        <w:rPr>
-          <w:lang w:val="nl-BE"/>
-        </w:rPr>
-        <w:t>Inzichtsveranderingen van de klant of team 1 kunnen slechts doorgevoerd worden mits onderling overleg en enkel indien de voorziene tijd dit toelaat. Indien reeds gedaan werk zich hierdoor ongedaan maakt zal het team in onderling overleg de impact van het project evalueren en het request al dan niet doorvoeren. Alle taken die besproken zijn voor aanvang van sprint 2 (na analyse) worden doorgevoerd naar de oplevering van het project, tenzij de klant hiervan afziet.</w:t>
+      <w:proofErr w:type="spellEnd"/>
+    </w:p>
+    <w:p>
+      <w:pPr>
+        <w:rPr>
+          <w:lang w:val="nl-BE"/>
+        </w:rPr>
+      </w:pPr>
+      <w:proofErr w:type="spellStart"/>
+      <w:r>
+        <w:rPr>
+          <w:lang w:val="nl-BE"/>
+        </w:rPr>
+        <w:t>Inzichtsveranderingen</w:t>
+      </w:r>
+      <w:proofErr w:type="spellEnd"/>
+      <w:r>
+        <w:rPr>
+          <w:lang w:val="nl-BE"/>
+        </w:rPr>
+        <w:t xml:space="preserve"> van de klant of team 1 kunnen slechts doorgevoerd worden mits onderling overleg en enkel indien de voorziene tijd dit toelaat. Indien reeds gedaan werk zich hierdoor ongedaan maakt zal het team in onderling overleg de impact van het project evalueren en het </w:t>
+      </w:r>
+      <w:proofErr w:type="spellStart"/>
+      <w:r>
+        <w:rPr>
+          <w:lang w:val="nl-BE"/>
+        </w:rPr>
+        <w:t>request</w:t>
+      </w:r>
+      <w:proofErr w:type="spellEnd"/>
+      <w:r>
+        <w:rPr>
+          <w:lang w:val="nl-BE"/>
+        </w:rPr>
+        <w:t xml:space="preserve"> al dan niet doorvoeren. Alle taken die besproken zijn voor aanvang van sprint 2 (na analyse) worden doorgevoerd naar de oplevering van het project, tenzij de klant hiervan afziet.</w:t>
       </w:r>
     </w:p>
     <w:p>
@@ -4513,7 +4733,21 @@
         <w:rPr>
           <w:lang w:val="nl-BE"/>
         </w:rPr>
-        <w:t>Vergaderingen tussen de teamgenoten zullen vooral online plaatsvinden via skype. Indien het merendeel van het team het nodig acht een vergadering te plannen op een fysieke locatie zal dit plaatsvinden te Hasselt of omstreken. Hiervoor zijn duidelijke afspraken gemaakt met de firma ASIST, OffiCenter en de PXL. Hun faciliteiten mogen steeds gebruikt worden voor het uitvoeren van dit project.</w:t>
+        <w:t xml:space="preserve">Vergaderingen tussen de teamgenoten zullen vooral online plaatsvinden via skype. Indien het merendeel van het team het nodig acht een vergadering te plannen op een fysieke locatie zal dit plaatsvinden te Hasselt of omstreken. Hiervoor zijn duidelijke afspraken gemaakt met de firma ASIST, </w:t>
+      </w:r>
+      <w:proofErr w:type="spellStart"/>
+      <w:r>
+        <w:rPr>
+          <w:lang w:val="nl-BE"/>
+        </w:rPr>
+        <w:t>OffiCenter</w:t>
+      </w:r>
+      <w:proofErr w:type="spellEnd"/>
+      <w:r>
+        <w:rPr>
+          <w:lang w:val="nl-BE"/>
+        </w:rPr>
+        <w:t xml:space="preserve"> en de PXL. Hun faciliteiten mogen steeds gebruikt worden voor het uitvoeren van dit project.</w:t>
       </w:r>
     </w:p>
     <w:p>
@@ -4592,7 +4826,21 @@
         <w:rPr>
           <w:lang w:val="nl-BE"/>
         </w:rPr>
-        <w:t>Via de module ‘work breakdown’ kan de klant de voorziene tijd van bepaalde taken bekijken en evalueren.</w:t>
+        <w:t>Via de module ‘</w:t>
+      </w:r>
+      <w:proofErr w:type="spellStart"/>
+      <w:r>
+        <w:rPr>
+          <w:lang w:val="nl-BE"/>
+        </w:rPr>
+        <w:t>work</w:t>
+      </w:r>
+      <w:proofErr w:type="spellEnd"/>
+      <w:r>
+        <w:rPr>
+          <w:lang w:val="nl-BE"/>
+        </w:rPr>
+        <w:t xml:space="preserve"> breakdown’ kan de klant de voorziene tijd van bepaalde taken bekijken en evalueren.</w:t>
       </w:r>
       <w:r>
         <w:rPr>
@@ -4888,8 +5136,20 @@
                 <w:color w:val="FFFFFF"/>
                 <w:lang w:val="nl-BE" w:eastAsia="nl-BE"/>
               </w:rPr>
-              <w:t>Release quantity</w:t>
-            </w:r>
+              <w:t xml:space="preserve">Release </w:t>
+            </w:r>
+            <w:proofErr w:type="spellStart"/>
+            <w:r>
+              <w:rPr>
+                <w:rFonts w:ascii="Calibri" w:eastAsia="Times New Roman" w:hAnsi="Calibri" w:cs="Times New Roman"/>
+                <w:b/>
+                <w:bCs/>
+                <w:color w:val="FFFFFF"/>
+                <w:lang w:val="nl-BE" w:eastAsia="nl-BE"/>
+              </w:rPr>
+              <w:t>quantity</w:t>
+            </w:r>
+            <w:proofErr w:type="spellEnd"/>
           </w:p>
         </w:tc>
       </w:tr>
@@ -4994,7 +5254,25 @@
                 <w:color w:val="000000"/>
                 <w:lang w:val="nl-BE" w:eastAsia="nl-BE"/>
               </w:rPr>
-              <w:t>1. Implementatie gekozen technologie</w:t>
+              <w:t xml:space="preserve">1. </w:t>
+            </w:r>
+            <w:proofErr w:type="gramStart"/>
+            <w:r>
+              <w:rPr>
+                <w:rFonts w:ascii="Calibri" w:eastAsia="Times New Roman" w:hAnsi="Calibri" w:cs="Times New Roman"/>
+                <w:color w:val="000000"/>
+                <w:lang w:val="nl-BE" w:eastAsia="nl-BE"/>
+              </w:rPr>
+              <w:t>Implementatie</w:t>
+            </w:r>
+            <w:proofErr w:type="gramEnd"/>
+            <w:r>
+              <w:rPr>
+                <w:rFonts w:ascii="Calibri" w:eastAsia="Times New Roman" w:hAnsi="Calibri" w:cs="Times New Roman"/>
+                <w:color w:val="000000"/>
+                <w:lang w:val="nl-BE" w:eastAsia="nl-BE"/>
+              </w:rPr>
+              <w:t xml:space="preserve"> gekozen technologie</w:t>
             </w:r>
             <w:r>
               <w:rPr>
@@ -5136,16 +5414,16 @@
                 <w:lang w:val="nl-BE" w:eastAsia="nl-BE"/>
               </w:rPr>
               <w:br/>
-              <w:t>5. Projecten zoeken</w:t>
-            </w:r>
+              <w:t xml:space="preserve">5. Projecten </w:t>
+            </w:r>
+            <w:proofErr w:type="gramStart"/>
             <w:r>
               <w:rPr>
                 <w:rFonts w:ascii="Calibri" w:eastAsia="Times New Roman" w:hAnsi="Calibri" w:cs="Times New Roman"/>
                 <w:color w:val="000000"/>
                 <w:lang w:val="nl-BE" w:eastAsia="nl-BE"/>
               </w:rPr>
-              <w:br/>
-              <w:t>6.  Projecten liken</w:t>
+              <w:t>zoeken</w:t>
             </w:r>
             <w:r>
               <w:rPr>
@@ -5154,16 +5432,70 @@
                 <w:lang w:val="nl-BE" w:eastAsia="nl-BE"/>
               </w:rPr>
               <w:br/>
-              <w:t>7.  Projectdetails opvragen</w:t>
-            </w:r>
+              <w:t xml:space="preserve">6.  </w:t>
+            </w:r>
+            <w:proofErr w:type="gramEnd"/>
             <w:r>
               <w:rPr>
                 <w:rFonts w:ascii="Calibri" w:eastAsia="Times New Roman" w:hAnsi="Calibri" w:cs="Times New Roman"/>
                 <w:color w:val="000000"/>
                 <w:lang w:val="nl-BE" w:eastAsia="nl-BE"/>
               </w:rPr>
+              <w:t xml:space="preserve">Projecten </w:t>
+            </w:r>
+            <w:proofErr w:type="gramStart"/>
+            <w:r>
+              <w:rPr>
+                <w:rFonts w:ascii="Calibri" w:eastAsia="Times New Roman" w:hAnsi="Calibri" w:cs="Times New Roman"/>
+                <w:color w:val="000000"/>
+                <w:lang w:val="nl-BE" w:eastAsia="nl-BE"/>
+              </w:rPr>
+              <w:t>liken</w:t>
+            </w:r>
+            <w:r>
+              <w:rPr>
+                <w:rFonts w:ascii="Calibri" w:eastAsia="Times New Roman" w:hAnsi="Calibri" w:cs="Times New Roman"/>
+                <w:color w:val="000000"/>
+                <w:lang w:val="nl-BE" w:eastAsia="nl-BE"/>
+              </w:rPr>
               <w:br/>
-              <w:t>8.  Projectnieuws bekijken</w:t>
+              <w:t xml:space="preserve">7.  </w:t>
+            </w:r>
+            <w:proofErr w:type="gramEnd"/>
+            <w:r>
+              <w:rPr>
+                <w:rFonts w:ascii="Calibri" w:eastAsia="Times New Roman" w:hAnsi="Calibri" w:cs="Times New Roman"/>
+                <w:color w:val="000000"/>
+                <w:lang w:val="nl-BE" w:eastAsia="nl-BE"/>
+              </w:rPr>
+              <w:t xml:space="preserve">Projectdetails </w:t>
+            </w:r>
+            <w:proofErr w:type="gramStart"/>
+            <w:r>
+              <w:rPr>
+                <w:rFonts w:ascii="Calibri" w:eastAsia="Times New Roman" w:hAnsi="Calibri" w:cs="Times New Roman"/>
+                <w:color w:val="000000"/>
+                <w:lang w:val="nl-BE" w:eastAsia="nl-BE"/>
+              </w:rPr>
+              <w:t>opvragen</w:t>
+            </w:r>
+            <w:r>
+              <w:rPr>
+                <w:rFonts w:ascii="Calibri" w:eastAsia="Times New Roman" w:hAnsi="Calibri" w:cs="Times New Roman"/>
+                <w:color w:val="000000"/>
+                <w:lang w:val="nl-BE" w:eastAsia="nl-BE"/>
+              </w:rPr>
+              <w:br/>
+              <w:t xml:space="preserve">8.  </w:t>
+            </w:r>
+            <w:proofErr w:type="gramEnd"/>
+            <w:r>
+              <w:rPr>
+                <w:rFonts w:ascii="Calibri" w:eastAsia="Times New Roman" w:hAnsi="Calibri" w:cs="Times New Roman"/>
+                <w:color w:val="000000"/>
+                <w:lang w:val="nl-BE" w:eastAsia="nl-BE"/>
+              </w:rPr>
+              <w:t>Projectnieuws bekijken</w:t>
             </w:r>
             <w:r>
               <w:rPr>
@@ -5281,30 +5613,32 @@
                 <w:lang w:val="nl-BE" w:eastAsia="nl-BE"/>
               </w:rPr>
             </w:pPr>
+            <w:proofErr w:type="gramStart"/>
             <w:r>
               <w:rPr>
                 <w:rFonts w:ascii="Calibri" w:eastAsia="Times New Roman" w:hAnsi="Calibri" w:cs="Times New Roman"/>
                 <w:color w:val="000000"/>
                 <w:lang w:val="nl-BE" w:eastAsia="nl-BE"/>
               </w:rPr>
-              <w:t>11.  Projecten bewerken</w:t>
-            </w:r>
+              <w:t xml:space="preserve">11.  </w:t>
+            </w:r>
+            <w:proofErr w:type="gramEnd"/>
             <w:r>
               <w:rPr>
                 <w:rFonts w:ascii="Calibri" w:eastAsia="Times New Roman" w:hAnsi="Calibri" w:cs="Times New Roman"/>
                 <w:color w:val="000000"/>
                 <w:lang w:val="nl-BE" w:eastAsia="nl-BE"/>
               </w:rPr>
-              <w:br/>
-              <w:t xml:space="preserve">12.  </w:t>
-            </w:r>
+              <w:t xml:space="preserve">Projecten </w:t>
+            </w:r>
+            <w:proofErr w:type="gramStart"/>
             <w:r>
               <w:rPr>
                 <w:rFonts w:ascii="Calibri" w:eastAsia="Times New Roman" w:hAnsi="Calibri" w:cs="Times New Roman"/>
                 <w:color w:val="000000"/>
                 <w:lang w:val="nl-BE" w:eastAsia="nl-BE"/>
               </w:rPr>
-              <w:t>Project verwijderen</w:t>
+              <w:t>bewerken</w:t>
             </w:r>
             <w:r>
               <w:rPr>
@@ -5313,15 +5647,16 @@
                 <w:lang w:val="nl-BE" w:eastAsia="nl-BE"/>
               </w:rPr>
               <w:br/>
-              <w:t>13. Announce</w:t>
-            </w:r>
+              <w:t xml:space="preserve">12.  </w:t>
+            </w:r>
+            <w:proofErr w:type="gramEnd"/>
             <w:r>
               <w:rPr>
                 <w:rFonts w:ascii="Calibri" w:eastAsia="Times New Roman" w:hAnsi="Calibri" w:cs="Times New Roman"/>
                 <w:color w:val="000000"/>
                 <w:lang w:val="nl-BE" w:eastAsia="nl-BE"/>
               </w:rPr>
-              <w:t>ments aanmaken</w:t>
+              <w:t>Project verwijderen</w:t>
             </w:r>
             <w:r>
               <w:rPr>
@@ -5330,16 +5665,16 @@
                 <w:lang w:val="nl-BE" w:eastAsia="nl-BE"/>
               </w:rPr>
               <w:br/>
-              <w:t>14. Nieuw project aanmaken</w:t>
-            </w:r>
+              <w:t xml:space="preserve">13. </w:t>
+            </w:r>
+            <w:proofErr w:type="spellStart"/>
             <w:r>
               <w:rPr>
                 <w:rFonts w:ascii="Calibri" w:eastAsia="Times New Roman" w:hAnsi="Calibri" w:cs="Times New Roman"/>
                 <w:color w:val="000000"/>
                 <w:lang w:val="nl-BE" w:eastAsia="nl-BE"/>
               </w:rPr>
-              <w:br/>
-              <w:t>15. Milestone-status aanpassen</w:t>
+              <w:t>Announce</w:t>
             </w:r>
             <w:r>
               <w:rPr>
@@ -5347,9 +5682,82 @@
                 <w:color w:val="000000"/>
                 <w:lang w:val="nl-BE" w:eastAsia="nl-BE"/>
               </w:rPr>
+              <w:t>ments</w:t>
+            </w:r>
+            <w:proofErr w:type="spellEnd"/>
+            <w:r>
+              <w:rPr>
+                <w:rFonts w:ascii="Calibri" w:eastAsia="Times New Roman" w:hAnsi="Calibri" w:cs="Times New Roman"/>
+                <w:color w:val="000000"/>
+                <w:lang w:val="nl-BE" w:eastAsia="nl-BE"/>
+              </w:rPr>
+              <w:t xml:space="preserve"> aanmaken</w:t>
+            </w:r>
+            <w:r>
+              <w:rPr>
+                <w:rFonts w:ascii="Calibri" w:eastAsia="Times New Roman" w:hAnsi="Calibri" w:cs="Times New Roman"/>
+                <w:color w:val="000000"/>
+                <w:lang w:val="nl-BE" w:eastAsia="nl-BE"/>
+              </w:rPr>
               <w:br/>
-              <w:t>16. Categorieën definieren</w:t>
-            </w:r>
+              <w:t xml:space="preserve">14. </w:t>
+            </w:r>
+            <w:proofErr w:type="gramStart"/>
+            <w:r>
+              <w:rPr>
+                <w:rFonts w:ascii="Calibri" w:eastAsia="Times New Roman" w:hAnsi="Calibri" w:cs="Times New Roman"/>
+                <w:color w:val="000000"/>
+                <w:lang w:val="nl-BE" w:eastAsia="nl-BE"/>
+              </w:rPr>
+              <w:t>Nieuw project aanmaken</w:t>
+            </w:r>
+            <w:r>
+              <w:rPr>
+                <w:rFonts w:ascii="Calibri" w:eastAsia="Times New Roman" w:hAnsi="Calibri" w:cs="Times New Roman"/>
+                <w:color w:val="000000"/>
+                <w:lang w:val="nl-BE" w:eastAsia="nl-BE"/>
+              </w:rPr>
+              <w:br/>
+              <w:t xml:space="preserve">15. </w:t>
+            </w:r>
+            <w:proofErr w:type="spellStart"/>
+            <w:proofErr w:type="gramEnd"/>
+            <w:r>
+              <w:rPr>
+                <w:rFonts w:ascii="Calibri" w:eastAsia="Times New Roman" w:hAnsi="Calibri" w:cs="Times New Roman"/>
+                <w:color w:val="000000"/>
+                <w:lang w:val="nl-BE" w:eastAsia="nl-BE"/>
+              </w:rPr>
+              <w:t>Milestone</w:t>
+            </w:r>
+            <w:proofErr w:type="spellEnd"/>
+            <w:r>
+              <w:rPr>
+                <w:rFonts w:ascii="Calibri" w:eastAsia="Times New Roman" w:hAnsi="Calibri" w:cs="Times New Roman"/>
+                <w:color w:val="000000"/>
+                <w:lang w:val="nl-BE" w:eastAsia="nl-BE"/>
+              </w:rPr>
+              <w:t>-status aanpassen</w:t>
+            </w:r>
+            <w:r>
+              <w:rPr>
+                <w:rFonts w:ascii="Calibri" w:eastAsia="Times New Roman" w:hAnsi="Calibri" w:cs="Times New Roman"/>
+                <w:color w:val="000000"/>
+                <w:lang w:val="nl-BE" w:eastAsia="nl-BE"/>
+              </w:rPr>
+              <w:br/>
+              <w:t xml:space="preserve">16. Categorieën </w:t>
+            </w:r>
+            <w:proofErr w:type="spellStart"/>
+            <w:r>
+              <w:rPr>
+                <w:rFonts w:ascii="Calibri" w:eastAsia="Times New Roman" w:hAnsi="Calibri" w:cs="Times New Roman"/>
+                <w:color w:val="000000"/>
+                <w:lang w:val="nl-BE" w:eastAsia="nl-BE"/>
+              </w:rPr>
+              <w:t>definieren</w:t>
+            </w:r>
+            <w:proofErr w:type="spellEnd"/>
             <w:r>
               <w:rPr>
                 <w:rFonts w:ascii="Calibri" w:eastAsia="Times New Roman" w:hAnsi="Calibri" w:cs="Times New Roman"/>
@@ -5437,8 +5845,43 @@
           <w:lang w:val="nl-BE"/>
         </w:rPr>
         <w:br/>
-        <w:t>Om dit te ondersteunen zal er gebruik gemaakt worden van JUnit testing met Jenkins: indien minimaal 1 test niet slaagt, zal de software niet goed bevonden worden en daardoor dus niet naar de testomgeving worden overgezet.</w:t>
-      </w:r>
+      </w:r>
+      <w:proofErr w:type="gramStart"/>
+      <w:r>
+        <w:rPr>
+          <w:lang w:val="nl-BE"/>
+        </w:rPr>
+        <w:t xml:space="preserve">Om dit te ondersteunen zal er gebruik gemaakt worden van </w:t>
+      </w:r>
+      <w:proofErr w:type="spellStart"/>
+      <w:r>
+        <w:rPr>
+          <w:lang w:val="nl-BE"/>
+        </w:rPr>
+        <w:t>JUnit</w:t>
+      </w:r>
+      <w:proofErr w:type="spellEnd"/>
+      <w:r>
+        <w:rPr>
+          <w:lang w:val="nl-BE"/>
+        </w:rPr>
+        <w:t xml:space="preserve"> </w:t>
+      </w:r>
+      <w:proofErr w:type="spellStart"/>
+      <w:r>
+        <w:rPr>
+          <w:lang w:val="nl-BE"/>
+        </w:rPr>
+        <w:t>testing</w:t>
+      </w:r>
+      <w:proofErr w:type="spellEnd"/>
+      <w:r>
+        <w:rPr>
+          <w:lang w:val="nl-BE"/>
+        </w:rPr>
+        <w:t xml:space="preserve"> met Jenkins: indien minimaal 1 test niet slaagt, zal de software niet goed bevonden worden en daardoor dus niet naar de testomgeving worden overgezet.</w:t>
+      </w:r>
+      <w:proofErr w:type="gramEnd"/>
     </w:p>
     <w:p>
       <w:pPr>
@@ -5483,11 +5926,540 @@
     </w:p>
     <w:p>
       <w:pPr>
+        <w:rPr>
+          <w:rFonts w:asciiTheme="majorHAnsi" w:eastAsiaTheme="majorEastAsia" w:hAnsiTheme="majorHAnsi" w:cstheme="majorBidi"/>
+          <w:b/>
+          <w:bCs/>
+          <w:color w:val="4F81BD" w:themeColor="accent1"/>
+        </w:rPr>
+      </w:pPr>
+      <w:r>
+        <w:br w:type="page"/>
+      </w:r>
+    </w:p>
+    <w:p>
+      <w:pPr>
         <w:pStyle w:val="Heading3"/>
       </w:pPr>
+      <w:proofErr w:type="spellStart"/>
+      <w:r>
+        <w:lastRenderedPageBreak/>
+        <w:t>Uitgangsdocumenten</w:t>
+      </w:r>
+      <w:proofErr w:type="spellEnd"/>
+    </w:p>
+    <w:p>
+      <w:pPr>
+        <w:rPr>
+          <w:lang w:val="nl-BE"/>
+        </w:rPr>
+      </w:pPr>
+      <w:r>
+        <w:rPr>
+          <w:lang w:val="nl-BE"/>
+        </w:rPr>
+        <w:t>De uitgangsdocumenten worden bijge</w:t>
+      </w:r>
+      <w:r>
+        <w:rPr>
+          <w:lang w:val="nl-BE"/>
+        </w:rPr>
+        <w:t>voegd aan dit document. Deze documenten betreffen presentaties en verslagen waaruit de software is ontstaan.</w:t>
+      </w:r>
+      <w:r>
+        <w:rPr>
+          <w:lang w:val="nl-BE"/>
+        </w:rPr>
+        <w:t xml:space="preserve"> Er werden enkel documenten opgesteld van </w:t>
+      </w:r>
+      <w:r>
+        <w:rPr>
+          <w:lang w:val="nl-BE"/>
+        </w:rPr>
+        <w:t>meetings waarvan de toegevoegde waarde vol</w:t>
+      </w:r>
+      <w:r>
+        <w:rPr>
+          <w:lang w:val="nl-BE"/>
+        </w:rPr>
+        <w:t>doende bijdraagt aan het proces</w:t>
+      </w:r>
+      <w:r>
+        <w:rPr>
+          <w:lang w:val="nl-BE"/>
+        </w:rPr>
+        <w:t>.</w:t>
+      </w:r>
+    </w:p>
+    <w:tbl>
+      <w:tblPr>
+        <w:tblStyle w:val="TableGrid"/>
+        <w:tblW w:w="0" w:type="auto"/>
+        <w:tblLook w:val="04A0" w:firstRow="1" w:lastRow="0" w:firstColumn="1" w:lastColumn="0" w:noHBand="0" w:noVBand="1"/>
+      </w:tblPr>
+      <w:tblGrid>
+        <w:gridCol w:w="3166"/>
+        <w:gridCol w:w="3167"/>
+        <w:gridCol w:w="3167"/>
+      </w:tblGrid>
+      <w:tr>
+        <w:tc>
+          <w:tcPr>
+            <w:tcW w:w="3166" w:type="dxa"/>
+            <w:shd w:val="clear" w:color="auto" w:fill="D9D9D9" w:themeFill="background1" w:themeFillShade="D9"/>
+          </w:tcPr>
+          <w:p>
+            <w:pPr>
+              <w:rPr>
+                <w:lang w:val="nl-BE"/>
+              </w:rPr>
+            </w:pPr>
+            <w:r>
+              <w:rPr>
+                <w:lang w:val="nl-BE"/>
+              </w:rPr>
+              <w:t>Datum</w:t>
+            </w:r>
+          </w:p>
+        </w:tc>
+        <w:tc>
+          <w:tcPr>
+            <w:tcW w:w="3167" w:type="dxa"/>
+            <w:shd w:val="clear" w:color="auto" w:fill="D9D9D9" w:themeFill="background1" w:themeFillShade="D9"/>
+          </w:tcPr>
+          <w:p>
+            <w:pPr>
+              <w:rPr>
+                <w:lang w:val="nl-BE"/>
+              </w:rPr>
+            </w:pPr>
+            <w:r>
+              <w:rPr>
+                <w:lang w:val="nl-BE"/>
+              </w:rPr>
+              <w:t>Document</w:t>
+            </w:r>
+          </w:p>
+        </w:tc>
+        <w:tc>
+          <w:tcPr>
+            <w:tcW w:w="3167" w:type="dxa"/>
+            <w:shd w:val="clear" w:color="auto" w:fill="D9D9D9" w:themeFill="background1" w:themeFillShade="D9"/>
+          </w:tcPr>
+          <w:p>
+            <w:pPr>
+              <w:rPr>
+                <w:lang w:val="nl-BE"/>
+              </w:rPr>
+            </w:pPr>
+            <w:r>
+              <w:rPr>
+                <w:lang w:val="nl-BE"/>
+              </w:rPr>
+              <w:t>Type</w:t>
+            </w:r>
+          </w:p>
+        </w:tc>
+      </w:tr>
+      <w:tr>
+        <w:tc>
+          <w:tcPr>
+            <w:tcW w:w="3166" w:type="dxa"/>
+          </w:tcPr>
+          <w:p>
+            <w:pPr>
+              <w:rPr>
+                <w:lang w:val="nl-BE"/>
+              </w:rPr>
+            </w:pPr>
+          </w:p>
+        </w:tc>
+        <w:tc>
+          <w:tcPr>
+            <w:tcW w:w="3167" w:type="dxa"/>
+          </w:tcPr>
+          <w:p>
+            <w:pPr>
+              <w:rPr>
+                <w:lang w:val="nl-BE"/>
+              </w:rPr>
+            </w:pPr>
+            <w:r>
+              <w:rPr>
+                <w:lang w:val="nl-BE"/>
+              </w:rPr>
+              <w:t>IT_Project_Presentatie.pdf</w:t>
+            </w:r>
+          </w:p>
+        </w:tc>
+        <w:tc>
+          <w:tcPr>
+            <w:tcW w:w="3167" w:type="dxa"/>
+          </w:tcPr>
+          <w:p>
+            <w:pPr>
+              <w:rPr>
+                <w:lang w:val="nl-BE"/>
+              </w:rPr>
+            </w:pPr>
+            <w:r>
+              <w:rPr>
+                <w:lang w:val="nl-BE"/>
+              </w:rPr>
+              <w:t>Eerste presentatie</w:t>
+            </w:r>
+          </w:p>
+        </w:tc>
+      </w:tr>
+      <w:tr>
+        <w:tc>
+          <w:tcPr>
+            <w:tcW w:w="3166" w:type="dxa"/>
+          </w:tcPr>
+          <w:p>
+            <w:pPr>
+              <w:rPr>
+                <w:lang w:val="nl-BE"/>
+              </w:rPr>
+            </w:pPr>
+            <w:r>
+              <w:rPr>
+                <w:lang w:val="nl-BE"/>
+              </w:rPr>
+              <w:t>2016-03-22</w:t>
+            </w:r>
+          </w:p>
+        </w:tc>
+        <w:tc>
+          <w:tcPr>
+            <w:tcW w:w="3167" w:type="dxa"/>
+          </w:tcPr>
+          <w:p>
+            <w:pPr>
+              <w:rPr>
+                <w:lang w:val="nl-BE"/>
+              </w:rPr>
+            </w:pPr>
+            <w:r>
+              <w:rPr>
+                <w:lang w:val="nl-BE"/>
+              </w:rPr>
+              <w:t>MeetingKlant1.rtf</w:t>
+            </w:r>
+          </w:p>
+        </w:tc>
+        <w:tc>
+          <w:tcPr>
+            <w:tcW w:w="3167" w:type="dxa"/>
+          </w:tcPr>
+          <w:p>
+            <w:pPr>
+              <w:rPr>
+                <w:lang w:val="nl-BE"/>
+              </w:rPr>
+            </w:pPr>
+            <w:r>
+              <w:rPr>
+                <w:lang w:val="nl-BE"/>
+              </w:rPr>
+              <w:t>Verslag meeting met klant</w:t>
+            </w:r>
+          </w:p>
+        </w:tc>
+      </w:tr>
+      <w:tr>
+        <w:tc>
+          <w:tcPr>
+            <w:tcW w:w="3166" w:type="dxa"/>
+          </w:tcPr>
+          <w:p>
+            <w:pPr>
+              <w:rPr>
+                <w:lang w:val="nl-BE"/>
+              </w:rPr>
+            </w:pPr>
+            <w:r>
+              <w:rPr>
+                <w:lang w:val="nl-BE"/>
+              </w:rPr>
+              <w:t>2016-05-03</w:t>
+            </w:r>
+          </w:p>
+        </w:tc>
+        <w:tc>
+          <w:tcPr>
+            <w:tcW w:w="3167" w:type="dxa"/>
+          </w:tcPr>
+          <w:p>
+            <w:pPr>
+              <w:rPr>
+                <w:lang w:val="nl-BE"/>
+              </w:rPr>
+            </w:pPr>
+            <w:r>
+              <w:rPr>
+                <w:lang w:val="nl-BE"/>
+              </w:rPr>
+              <w:t>MeetingKlant2.txt</w:t>
+            </w:r>
+          </w:p>
+        </w:tc>
+        <w:tc>
+          <w:tcPr>
+            <w:tcW w:w="3167" w:type="dxa"/>
+          </w:tcPr>
+          <w:p>
+            <w:pPr>
+              <w:rPr>
+                <w:lang w:val="nl-BE"/>
+              </w:rPr>
+            </w:pPr>
+            <w:r>
+              <w:rPr>
+                <w:lang w:val="nl-BE"/>
+              </w:rPr>
+              <w:t>Verslag meeting met klant</w:t>
+            </w:r>
+          </w:p>
+        </w:tc>
+      </w:tr>
+      <w:tr>
+        <w:tc>
+          <w:tcPr>
+            <w:tcW w:w="3166" w:type="dxa"/>
+          </w:tcPr>
+          <w:p>
+            <w:pPr>
+              <w:rPr>
+                <w:lang w:val="nl-BE"/>
+              </w:rPr>
+            </w:pPr>
+            <w:bookmarkStart w:id="28" w:name="_GoBack"/>
+            <w:bookmarkEnd w:id="28"/>
+          </w:p>
+        </w:tc>
+        <w:tc>
+          <w:tcPr>
+            <w:tcW w:w="3167" w:type="dxa"/>
+          </w:tcPr>
+          <w:p>
+            <w:pPr>
+              <w:rPr>
+                <w:lang w:val="nl-BE"/>
+              </w:rPr>
+            </w:pPr>
+            <w:r>
+              <w:rPr>
+                <w:lang w:val="nl-BE"/>
+              </w:rPr>
+              <w:t>MeetingTeam1.odt</w:t>
+            </w:r>
+          </w:p>
+        </w:tc>
+        <w:tc>
+          <w:tcPr>
+            <w:tcW w:w="3167" w:type="dxa"/>
+          </w:tcPr>
+          <w:p>
+            <w:pPr>
+              <w:rPr>
+                <w:lang w:val="nl-BE"/>
+              </w:rPr>
+            </w:pPr>
+            <w:r>
+              <w:rPr>
+                <w:lang w:val="nl-BE"/>
+              </w:rPr>
+              <w:t>Verslag team meeting</w:t>
+            </w:r>
+          </w:p>
+        </w:tc>
+      </w:tr>
+      <w:tr>
+        <w:tc>
+          <w:tcPr>
+            <w:tcW w:w="3166" w:type="dxa"/>
+          </w:tcPr>
+          <w:p>
+            <w:pPr>
+              <w:rPr>
+                <w:lang w:val="nl-BE"/>
+              </w:rPr>
+            </w:pPr>
+            <w:r>
+              <w:rPr>
+                <w:lang w:val="nl-BE"/>
+              </w:rPr>
+              <w:t>2016-04-02</w:t>
+            </w:r>
+          </w:p>
+        </w:tc>
+        <w:tc>
+          <w:tcPr>
+            <w:tcW w:w="3167" w:type="dxa"/>
+          </w:tcPr>
+          <w:p>
+            <w:pPr>
+              <w:rPr>
+                <w:lang w:val="nl-BE"/>
+              </w:rPr>
+            </w:pPr>
+            <w:r>
+              <w:rPr>
+                <w:lang w:val="nl-BE"/>
+              </w:rPr>
+              <w:t>MeetingTeam2.odt</w:t>
+            </w:r>
+          </w:p>
+        </w:tc>
+        <w:tc>
+          <w:tcPr>
+            <w:tcW w:w="3167" w:type="dxa"/>
+          </w:tcPr>
+          <w:p>
+            <w:pPr>
+              <w:rPr>
+                <w:lang w:val="nl-BE"/>
+              </w:rPr>
+            </w:pPr>
+            <w:r>
+              <w:rPr>
+                <w:lang w:val="nl-BE"/>
+              </w:rPr>
+              <w:t>Verslag team meeting</w:t>
+            </w:r>
+          </w:p>
+        </w:tc>
+      </w:tr>
+      <w:tr>
+        <w:tc>
+          <w:tcPr>
+            <w:tcW w:w="3166" w:type="dxa"/>
+          </w:tcPr>
+          <w:p>
+            <w:pPr>
+              <w:rPr>
+                <w:lang w:val="nl-BE"/>
+              </w:rPr>
+            </w:pPr>
+            <w:r>
+              <w:rPr>
+                <w:lang w:val="nl-BE"/>
+              </w:rPr>
+              <w:t>2016-04-10</w:t>
+            </w:r>
+          </w:p>
+        </w:tc>
+        <w:tc>
+          <w:tcPr>
+            <w:tcW w:w="3167" w:type="dxa"/>
+          </w:tcPr>
+          <w:p>
+            <w:pPr>
+              <w:rPr>
+                <w:lang w:val="nl-BE"/>
+              </w:rPr>
+            </w:pPr>
+            <w:r>
+              <w:rPr>
+                <w:lang w:val="nl-BE"/>
+              </w:rPr>
+              <w:t>MeetingTeam3.odt</w:t>
+            </w:r>
+          </w:p>
+        </w:tc>
+        <w:tc>
+          <w:tcPr>
+            <w:tcW w:w="3167" w:type="dxa"/>
+          </w:tcPr>
+          <w:p>
+            <w:pPr>
+              <w:rPr>
+                <w:lang w:val="nl-BE"/>
+              </w:rPr>
+            </w:pPr>
+            <w:r>
+              <w:rPr>
+                <w:lang w:val="nl-BE"/>
+              </w:rPr>
+              <w:t>Verslag team meeting</w:t>
+            </w:r>
+          </w:p>
+        </w:tc>
+      </w:tr>
+      <w:tr>
+        <w:tc>
+          <w:tcPr>
+            <w:tcW w:w="3166" w:type="dxa"/>
+          </w:tcPr>
+          <w:p>
+            <w:pPr>
+              <w:rPr>
+                <w:lang w:val="nl-BE"/>
+              </w:rPr>
+            </w:pPr>
+            <w:r>
+              <w:rPr>
+                <w:lang w:val="nl-BE"/>
+              </w:rPr>
+              <w:t>2016-04-12</w:t>
+            </w:r>
+          </w:p>
+        </w:tc>
+        <w:tc>
+          <w:tcPr>
+            <w:tcW w:w="3167" w:type="dxa"/>
+          </w:tcPr>
+          <w:p>
+            <w:pPr>
+              <w:rPr>
+                <w:lang w:val="nl-BE"/>
+              </w:rPr>
+            </w:pPr>
+            <w:r>
+              <w:rPr>
+                <w:lang w:val="nl-BE"/>
+              </w:rPr>
+              <w:t>MeetingTeam4.odt</w:t>
+            </w:r>
+          </w:p>
+        </w:tc>
+        <w:tc>
+          <w:tcPr>
+            <w:tcW w:w="3167" w:type="dxa"/>
+          </w:tcPr>
+          <w:p>
+            <w:pPr>
+              <w:rPr>
+                <w:lang w:val="nl-BE"/>
+              </w:rPr>
+            </w:pPr>
+            <w:r>
+              <w:rPr>
+                <w:lang w:val="nl-BE"/>
+              </w:rPr>
+              <w:t>Verslag team meeting</w:t>
+            </w:r>
+          </w:p>
+        </w:tc>
+      </w:tr>
+    </w:tbl>
+    <w:p>
+      <w:pPr>
+        <w:rPr>
+          <w:lang w:val="nl-BE"/>
+        </w:rPr>
+      </w:pPr>
+    </w:p>
+    <w:p>
+      <w:pPr>
+        <w:pStyle w:val="Heading3"/>
+      </w:pPr>
+      <w:proofErr w:type="spellStart"/>
       <w:r>
         <w:t>Proceskwaliteit</w:t>
       </w:r>
+      <w:proofErr w:type="spellEnd"/>
     </w:p>
     <w:p>
       <w:pPr>
@@ -5505,7 +6477,21 @@
         <w:rPr>
           <w:lang w:val="nl-BE"/>
         </w:rPr>
-        <w:t xml:space="preserve">zullen technische milestones </w:t>
+        <w:t xml:space="preserve">zullen technische </w:t>
+      </w:r>
+      <w:proofErr w:type="spellStart"/>
+      <w:r>
+        <w:rPr>
+          <w:lang w:val="nl-BE"/>
+        </w:rPr>
+        <w:t>milestones</w:t>
+      </w:r>
+      <w:proofErr w:type="spellEnd"/>
+      <w:r>
+        <w:rPr>
+          <w:lang w:val="nl-BE"/>
+        </w:rPr>
+        <w:t xml:space="preserve"> </w:t>
       </w:r>
       <w:r>
         <w:rPr>
@@ -5559,7 +6545,21 @@
         <w:rPr>
           <w:lang w:val="nl-BE"/>
         </w:rPr>
-        <w:t xml:space="preserve"> mondeling rapport ontvangen van het team waarin deze de voortgang in vraag kan stellen en de verworven requirements kan beoordelen. </w:t>
+        <w:t xml:space="preserve"> mondeling rapport ontvangen van het team waarin deze de voortgang in vraag kan stellen en de verworven </w:t>
+      </w:r>
+      <w:proofErr w:type="spellStart"/>
+      <w:r>
+        <w:rPr>
+          <w:lang w:val="nl-BE"/>
+        </w:rPr>
+        <w:t>requirements</w:t>
+      </w:r>
+      <w:proofErr w:type="spellEnd"/>
+      <w:r>
+        <w:rPr>
+          <w:lang w:val="nl-BE"/>
+        </w:rPr>
+        <w:t xml:space="preserve"> kan beoordelen. </w:t>
       </w:r>
       <w:r>
         <w:rPr>
@@ -5620,288 +6620,324 @@
         <w:rPr>
           <w:lang w:val="nl-BE"/>
         </w:rPr>
-        <w:t xml:space="preserve"> conventies </w:t>
-      </w:r>
+        <w:t xml:space="preserve"> conventies voldoet. Moest deze laatste in vraag gestel</w:t>
+      </w:r>
+      <w:r>
+        <w:rPr>
+          <w:lang w:val="nl-BE"/>
+        </w:rPr>
+        <w:t>d</w:t>
+      </w:r>
+      <w:r>
+        <w:rPr>
+          <w:lang w:val="nl-BE"/>
+        </w:rPr>
+        <w:t xml:space="preserve"> worden door de klant of technische bewaker kunnen deze het team daar steeds attent op maken en een rechtstelling eisen.</w:t>
+      </w:r>
+    </w:p>
+    <w:p>
+      <w:pPr>
+        <w:rPr>
+          <w:lang w:val="nl-BE"/>
+        </w:rPr>
+      </w:pPr>
+      <w:r>
+        <w:rPr>
+          <w:lang w:val="nl-BE"/>
+        </w:rPr>
+        <w:t xml:space="preserve">Aan het einde van het proces wordt de gehele applicatie besproken met de klant. Deze laatste heeft het recht om de applicatie </w:t>
+      </w:r>
+      <w:r>
+        <w:rPr>
+          <w:lang w:val="nl-BE"/>
+        </w:rPr>
+        <w:t xml:space="preserve">te </w:t>
+      </w:r>
+      <w:r>
+        <w:rPr>
+          <w:lang w:val="nl-BE"/>
+        </w:rPr>
+        <w:t xml:space="preserve">testen </w:t>
+      </w:r>
+      <w:r>
+        <w:rPr>
+          <w:lang w:val="nl-BE"/>
+        </w:rPr>
+        <w:t>tot</w:t>
+      </w:r>
+      <w:r>
+        <w:rPr>
+          <w:lang w:val="nl-BE"/>
+        </w:rPr>
+        <w:t xml:space="preserve"> 1 week na oplevering </w:t>
+      </w:r>
+      <w:r>
+        <w:rPr>
+          <w:lang w:val="nl-BE"/>
+        </w:rPr>
+        <w:t>waarin fouten gerapporteerd worden aan het team via email.</w:t>
+      </w:r>
+      <w:r>
+        <w:rPr>
+          <w:lang w:val="nl-BE"/>
+        </w:rPr>
+        <w:t xml:space="preserve"> Het team zal gedurende deze week trachten alle geaccepteerde fouten te herstellen.</w:t>
+      </w:r>
+    </w:p>
+    <w:p>
+      <w:pPr>
+        <w:rPr>
+          <w:lang w:val="nl-BE"/>
+        </w:rPr>
+      </w:pPr>
+      <w:r>
+        <w:rPr>
+          <w:lang w:val="nl-BE"/>
+        </w:rPr>
+        <w:t>Indien het team beslist een om een fout niet te accepteren zullen ze deze beslissing moeten motiveren aan de klant.</w:t>
+      </w:r>
+    </w:p>
+    <w:p>
+      <w:pPr>
+        <w:pStyle w:val="Heading3"/>
+      </w:pPr>
+      <w:proofErr w:type="spellStart"/>
+      <w:r>
+        <w:t>Vakinhoudelijke</w:t>
+      </w:r>
+      <w:proofErr w:type="spellEnd"/>
+      <w:r>
+        <w:t xml:space="preserve"> </w:t>
+      </w:r>
+      <w:proofErr w:type="spellStart"/>
+      <w:r>
+        <w:t>kwaliteit</w:t>
+      </w:r>
+      <w:proofErr w:type="spellEnd"/>
+    </w:p>
+    <w:p>
+      <w:pPr>
+        <w:rPr>
+          <w:lang w:val="nl-BE"/>
+        </w:rPr>
+      </w:pPr>
+      <w:r>
+        <w:rPr>
+          <w:lang w:val="nl-BE"/>
+        </w:rPr>
+        <w:t xml:space="preserve">De kwaliteit van de software moet voldoen aan de hedendaagse standaarden die vast zijn gesteld door algemene conventies. </w:t>
+      </w:r>
+      <w:r>
+        <w:rPr>
+          <w:lang w:val="nl-BE"/>
+        </w:rPr>
+        <w:t xml:space="preserve">Deze conventies zijn te vinden op de websites van de </w:t>
+      </w:r>
+      <w:r>
+        <w:rPr>
+          <w:lang w:val="nl-BE"/>
+        </w:rPr>
+        <w:t xml:space="preserve">technische </w:t>
+      </w:r>
+      <w:r>
+        <w:rPr>
+          <w:lang w:val="nl-BE"/>
+        </w:rPr>
+        <w:t xml:space="preserve">producenten zoals Oracle of </w:t>
+      </w:r>
+      <w:r>
+        <w:rPr>
+          <w:lang w:val="nl-BE"/>
+        </w:rPr>
+        <w:t>Google</w:t>
+      </w:r>
+      <w:r>
+        <w:rPr>
+          <w:lang w:val="nl-BE"/>
+        </w:rPr>
+        <w:t>.</w:t>
+      </w:r>
+      <w:r>
+        <w:rPr>
+          <w:lang w:val="nl-BE"/>
+        </w:rPr>
+        <w:t xml:space="preserve"> Het team zal steeds trachten zich te houden aan deze conventies om gestructureerd</w:t>
+      </w:r>
+      <w:r>
+        <w:rPr>
+          <w:lang w:val="nl-BE"/>
+        </w:rPr>
+        <w:t>heid</w:t>
+      </w:r>
+      <w:r>
+        <w:rPr>
+          <w:lang w:val="nl-BE"/>
+        </w:rPr>
+        <w:t xml:space="preserve">, </w:t>
+      </w:r>
+      <w:r>
+        <w:rPr>
+          <w:lang w:val="nl-BE"/>
+        </w:rPr>
+        <w:t>documentatie</w:t>
+      </w:r>
+      <w:r>
+        <w:rPr>
+          <w:lang w:val="nl-BE"/>
+        </w:rPr>
+        <w:t xml:space="preserve"> en </w:t>
+      </w:r>
+      <w:proofErr w:type="spellStart"/>
+      <w:r>
+        <w:rPr>
+          <w:lang w:val="nl-BE"/>
+        </w:rPr>
+        <w:t>onderhoudbaarheid</w:t>
+      </w:r>
+      <w:proofErr w:type="spellEnd"/>
+      <w:r>
+        <w:rPr>
+          <w:lang w:val="nl-BE"/>
+        </w:rPr>
+        <w:t xml:space="preserve"> na te streven.</w:t>
+      </w:r>
+      <w:r>
+        <w:rPr>
+          <w:lang w:val="nl-BE"/>
+        </w:rPr>
+        <w:t xml:space="preserve"> </w:t>
+      </w:r>
+    </w:p>
+    <w:p>
+      <w:pPr>
+        <w:rPr>
+          <w:lang w:val="nl-BE"/>
+        </w:rPr>
+      </w:pPr>
+      <w:r>
+        <w:rPr>
+          <w:lang w:val="nl-BE"/>
+        </w:rPr>
+        <w:t xml:space="preserve">Indien de klant of de technische bewaker deze kwaliteitseisen in vraag stelt kan hij dit steeds melden bij het team. Het team zal deze eisen steeds proberen op te lossen binnen </w:t>
+      </w:r>
+      <w:r>
+        <w:rPr>
+          <w:lang w:val="nl-BE"/>
+        </w:rPr>
+        <w:t>2 we</w:t>
+      </w:r>
+      <w:r>
+        <w:rPr>
+          <w:lang w:val="nl-BE"/>
+        </w:rPr>
+        <w:t>k</w:t>
+      </w:r>
+      <w:r>
+        <w:rPr>
+          <w:lang w:val="nl-BE"/>
+        </w:rPr>
+        <w:t>en</w:t>
+      </w:r>
+      <w:r>
+        <w:rPr>
+          <w:lang w:val="nl-BE"/>
+        </w:rPr>
+        <w:t xml:space="preserve"> na oplevering van de applicatie.</w:t>
+      </w:r>
+    </w:p>
+    <w:p>
+      <w:pPr>
+        <w:rPr>
+          <w:lang w:val="nl-BE"/>
+        </w:rPr>
+      </w:pPr>
       <w:r>
         <w:rPr>
           <w:lang w:val="nl-BE"/>
         </w:rPr>
         <w:lastRenderedPageBreak/>
-        <w:t>voldoet. Moest deze laatste in vraag gestel</w:t>
-      </w:r>
-      <w:r>
-        <w:rPr>
-          <w:lang w:val="nl-BE"/>
-        </w:rPr>
-        <w:t>d</w:t>
-      </w:r>
-      <w:r>
-        <w:rPr>
-          <w:lang w:val="nl-BE"/>
-        </w:rPr>
-        <w:t xml:space="preserve"> worden door de klant of technische bewaker kunnen deze het team daar steeds attent op maken en een rechtstelling eisen.</w:t>
-      </w:r>
-    </w:p>
-    <w:p>
-      <w:pPr>
-        <w:rPr>
-          <w:lang w:val="nl-BE"/>
-        </w:rPr>
-      </w:pPr>
-      <w:r>
-        <w:rPr>
-          <w:lang w:val="nl-BE"/>
-        </w:rPr>
-        <w:t xml:space="preserve">Aan het einde van het proces wordt de gehele applicatie besproken met de klant. Deze laatste heeft het recht om de applicatie </w:t>
-      </w:r>
-      <w:r>
-        <w:rPr>
-          <w:lang w:val="nl-BE"/>
-        </w:rPr>
-        <w:t xml:space="preserve">te </w:t>
-      </w:r>
-      <w:r>
-        <w:rPr>
-          <w:lang w:val="nl-BE"/>
-        </w:rPr>
-        <w:t xml:space="preserve">testen </w:t>
-      </w:r>
-      <w:r>
-        <w:rPr>
-          <w:lang w:val="nl-BE"/>
-        </w:rPr>
-        <w:t>tot</w:t>
-      </w:r>
-      <w:r>
-        <w:rPr>
-          <w:lang w:val="nl-BE"/>
-        </w:rPr>
-        <w:t xml:space="preserve"> 1 week na oplevering </w:t>
-      </w:r>
-      <w:r>
-        <w:rPr>
-          <w:lang w:val="nl-BE"/>
-        </w:rPr>
-        <w:t>waarin fouten gerapporteerd worden aan het team via email.</w:t>
-      </w:r>
-      <w:r>
-        <w:rPr>
-          <w:lang w:val="nl-BE"/>
-        </w:rPr>
-        <w:t xml:space="preserve"> Het team zal gedurende deze week trachten alle geaccepteerde fouten te herstellen.</w:t>
-      </w:r>
-    </w:p>
-    <w:p>
-      <w:pPr>
-        <w:rPr>
-          <w:lang w:val="nl-BE"/>
-        </w:rPr>
-      </w:pPr>
-      <w:r>
-        <w:rPr>
-          <w:lang w:val="nl-BE"/>
-        </w:rPr>
-        <w:t>Indien het team beslist een om een fout niet te accepteren zullen ze deze beslissing moeten motiveren aan de klant.</w:t>
+        <w:t>Enkel bewezen fouten door de technisc</w:t>
+      </w:r>
+      <w:r>
+        <w:rPr>
+          <w:lang w:val="nl-BE"/>
+        </w:rPr>
+        <w:t xml:space="preserve">he bewaker of klant, gerapporteerd binnen 1 week na oplevering van de applicatie, </w:t>
+      </w:r>
+      <w:r>
+        <w:rPr>
+          <w:lang w:val="nl-BE"/>
+        </w:rPr>
+        <w:t>zullen worden opgelost binnen de vastgestelde termijn</w:t>
+      </w:r>
+      <w:r>
+        <w:rPr>
+          <w:lang w:val="nl-BE"/>
+        </w:rPr>
+        <w:t xml:space="preserve"> van definitieve oplevering</w:t>
+      </w:r>
+      <w:r>
+        <w:rPr>
+          <w:lang w:val="nl-BE"/>
+        </w:rPr>
+        <w:t xml:space="preserve">. Alle andere fouten kunnen in onderling overleg steeds aan de planning worden toegevoegd. </w:t>
       </w:r>
     </w:p>
     <w:p>
       <w:pPr>
         <w:pStyle w:val="Heading3"/>
       </w:pPr>
-      <w:r>
-        <w:t>Vakinhoudelijke kwaliteit</w:t>
-      </w:r>
-    </w:p>
-    <w:p>
-      <w:pPr>
-        <w:rPr>
-          <w:lang w:val="nl-BE"/>
-        </w:rPr>
-      </w:pPr>
-      <w:r>
-        <w:rPr>
-          <w:lang w:val="nl-BE"/>
-        </w:rPr>
-        <w:t xml:space="preserve">De kwaliteit van de software moet voldoen aan de hedendaagse standaarden die vast zijn gesteld door algemene conventies. </w:t>
-      </w:r>
-      <w:r>
-        <w:rPr>
-          <w:lang w:val="nl-BE"/>
-        </w:rPr>
-        <w:t xml:space="preserve">Deze conventies zijn te vinden op de websites van de </w:t>
-      </w:r>
-      <w:r>
-        <w:rPr>
-          <w:lang w:val="nl-BE"/>
-        </w:rPr>
-        <w:t xml:space="preserve">technische </w:t>
-      </w:r>
-      <w:r>
-        <w:rPr>
-          <w:lang w:val="nl-BE"/>
-        </w:rPr>
-        <w:t xml:space="preserve">producenten zoals Oracle of </w:t>
-      </w:r>
-      <w:r>
-        <w:rPr>
-          <w:lang w:val="nl-BE"/>
-        </w:rPr>
-        <w:t>Google</w:t>
-      </w:r>
+      <w:proofErr w:type="spellStart"/>
+      <w:r>
+        <w:t>Versiebeheer</w:t>
+      </w:r>
+      <w:proofErr w:type="spellEnd"/>
+    </w:p>
+    <w:p>
+      <w:pPr>
+        <w:rPr>
+          <w:lang w:val="nl-BE"/>
+        </w:rPr>
+      </w:pPr>
+      <w:r>
+        <w:rPr>
+          <w:lang w:val="nl-BE"/>
+        </w:rPr>
+        <w:t xml:space="preserve">Versiebeheer zal plaatsvinden via </w:t>
+      </w:r>
+      <w:proofErr w:type="spellStart"/>
+      <w:r>
+        <w:rPr>
+          <w:lang w:val="nl-BE"/>
+        </w:rPr>
+        <w:t>Rational</w:t>
+      </w:r>
+      <w:proofErr w:type="spellEnd"/>
+      <w:r>
+        <w:rPr>
+          <w:lang w:val="nl-BE"/>
+        </w:rPr>
+        <w:t xml:space="preserve"> Team Concert ®</w:t>
+      </w:r>
+      <w:r>
+        <w:rPr>
+          <w:lang w:val="nl-BE"/>
+        </w:rPr>
+        <w:t xml:space="preserve"> (RTC) en </w:t>
+      </w:r>
+      <w:proofErr w:type="spellStart"/>
+      <w:r>
+        <w:rPr>
+          <w:lang w:val="nl-BE"/>
+        </w:rPr>
+        <w:t>GIThub</w:t>
+      </w:r>
+      <w:proofErr w:type="spellEnd"/>
       <w:r>
         <w:rPr>
           <w:lang w:val="nl-BE"/>
         </w:rPr>
         <w:t>.</w:t>
-      </w:r>
-      <w:r>
-        <w:rPr>
-          <w:lang w:val="nl-BE"/>
-        </w:rPr>
-        <w:t xml:space="preserve"> Het team zal steeds trachten zich te houden aan deze conventies om gestructureerd</w:t>
-      </w:r>
-      <w:r>
-        <w:rPr>
-          <w:lang w:val="nl-BE"/>
-        </w:rPr>
-        <w:t>heid</w:t>
-      </w:r>
-      <w:r>
-        <w:rPr>
-          <w:lang w:val="nl-BE"/>
-        </w:rPr>
-        <w:t xml:space="preserve">, </w:t>
-      </w:r>
-      <w:r>
-        <w:rPr>
-          <w:lang w:val="nl-BE"/>
-        </w:rPr>
-        <w:t>documentatie</w:t>
-      </w:r>
-      <w:r>
-        <w:rPr>
-          <w:lang w:val="nl-BE"/>
-        </w:rPr>
-        <w:t xml:space="preserve"> en </w:t>
-      </w:r>
-      <w:r>
-        <w:rPr>
-          <w:lang w:val="nl-BE"/>
-        </w:rPr>
-        <w:t>onderhoudbaarheid</w:t>
-      </w:r>
-      <w:r>
-        <w:rPr>
-          <w:lang w:val="nl-BE"/>
-        </w:rPr>
-        <w:t xml:space="preserve"> na te streven.</w:t>
-      </w:r>
-      <w:r>
-        <w:rPr>
-          <w:lang w:val="nl-BE"/>
-        </w:rPr>
-        <w:t xml:space="preserve"> </w:t>
-      </w:r>
-    </w:p>
-    <w:p>
-      <w:pPr>
-        <w:rPr>
-          <w:lang w:val="nl-BE"/>
-        </w:rPr>
-      </w:pPr>
-      <w:r>
-        <w:rPr>
-          <w:lang w:val="nl-BE"/>
-        </w:rPr>
-        <w:t xml:space="preserve">Indien de klant of de technische bewaker deze kwaliteitseisen in vraag stelt kan hij dit steeds melden bij het team. Het team zal deze eisen steeds proberen op te lossen binnen </w:t>
-      </w:r>
-      <w:r>
-        <w:rPr>
-          <w:lang w:val="nl-BE"/>
-        </w:rPr>
-        <w:t>2 we</w:t>
-      </w:r>
-      <w:r>
-        <w:rPr>
-          <w:lang w:val="nl-BE"/>
-        </w:rPr>
-        <w:t>k</w:t>
-      </w:r>
-      <w:r>
-        <w:rPr>
-          <w:lang w:val="nl-BE"/>
-        </w:rPr>
-        <w:t>en</w:t>
-      </w:r>
-      <w:r>
-        <w:rPr>
-          <w:lang w:val="nl-BE"/>
-        </w:rPr>
-        <w:t xml:space="preserve"> na oplevering van de applicatie.</w:t>
-      </w:r>
-    </w:p>
-    <w:p>
-      <w:pPr>
-        <w:rPr>
-          <w:lang w:val="nl-BE"/>
-        </w:rPr>
-      </w:pPr>
-      <w:r>
-        <w:rPr>
-          <w:lang w:val="nl-BE"/>
-        </w:rPr>
-        <w:t>Enkel bewezen fouten door de technisc</w:t>
-      </w:r>
-      <w:r>
-        <w:rPr>
-          <w:lang w:val="nl-BE"/>
-        </w:rPr>
-        <w:t xml:space="preserve">he bewaker of klant, gerapporteerd binnen 1 week na oplevering van de applicatie, </w:t>
-      </w:r>
-      <w:r>
-        <w:rPr>
-          <w:lang w:val="nl-BE"/>
-        </w:rPr>
-        <w:t>zullen worden opgelost binnen de vastgestelde termijn</w:t>
-      </w:r>
-      <w:r>
-        <w:rPr>
-          <w:lang w:val="nl-BE"/>
-        </w:rPr>
-        <w:t xml:space="preserve"> van definitieve oplevering</w:t>
-      </w:r>
-      <w:r>
-        <w:rPr>
-          <w:lang w:val="nl-BE"/>
-        </w:rPr>
-        <w:t xml:space="preserve">. Alle andere fouten kunnen in onderling overleg steeds aan de planning worden toegevoegd. </w:t>
-      </w:r>
-    </w:p>
-    <w:p>
-      <w:pPr>
-        <w:pStyle w:val="Heading3"/>
-      </w:pPr>
-      <w:r>
-        <w:t>Versiebeheer</w:t>
-      </w:r>
-    </w:p>
-    <w:p>
-      <w:pPr>
-        <w:rPr>
-          <w:lang w:val="nl-BE"/>
-        </w:rPr>
-      </w:pPr>
-      <w:r>
-        <w:rPr>
-          <w:lang w:val="nl-BE"/>
-        </w:rPr>
-        <w:t>Versiebeheer zal plaatsvinden via Rational Team Concert ®</w:t>
-      </w:r>
-      <w:r>
-        <w:rPr>
-          <w:lang w:val="nl-BE"/>
-        </w:rPr>
-        <w:t xml:space="preserve"> (RTC) en GIThub.</w:t>
       </w:r>
       <w:r>
         <w:rPr>
@@ -6028,8 +7064,16 @@
         <w:rPr>
           <w:lang w:val="nl-BE"/>
         </w:rPr>
-        <w:t>Er zullen voor iedere requirement</w:t>
-      </w:r>
+        <w:t xml:space="preserve">Er zullen voor iedere </w:t>
+      </w:r>
+      <w:proofErr w:type="spellStart"/>
+      <w:r>
+        <w:rPr>
+          <w:lang w:val="nl-BE"/>
+        </w:rPr>
+        <w:t>requirement</w:t>
+      </w:r>
+      <w:proofErr w:type="spellEnd"/>
       <w:r>
         <w:rPr>
           <w:lang w:val="nl-BE"/>
@@ -6070,13 +7114,41 @@
         <w:rPr>
           <w:lang w:val="nl-BE"/>
         </w:rPr>
-        <w:t>dere softwaregebonden criteri</w:t>
-      </w:r>
-      <w:r>
-        <w:rPr>
-          <w:lang w:val="nl-BE"/>
-        </w:rPr>
-        <w:t>a zoals gebruiksvriendelijkeheid en toestellen waarop deze gebruikt kan worden.</w:t>
+        <w:t xml:space="preserve">dere </w:t>
+      </w:r>
+      <w:proofErr w:type="spellStart"/>
+      <w:r>
+        <w:rPr>
+          <w:lang w:val="nl-BE"/>
+        </w:rPr>
+        <w:t>softwaregebonden</w:t>
+      </w:r>
+      <w:proofErr w:type="spellEnd"/>
+      <w:r>
+        <w:rPr>
+          <w:lang w:val="nl-BE"/>
+        </w:rPr>
+        <w:t xml:space="preserve"> criteri</w:t>
+      </w:r>
+      <w:r>
+        <w:rPr>
+          <w:lang w:val="nl-BE"/>
+        </w:rPr>
+        <w:t xml:space="preserve">a zoals </w:t>
+      </w:r>
+      <w:proofErr w:type="spellStart"/>
+      <w:r>
+        <w:rPr>
+          <w:lang w:val="nl-BE"/>
+        </w:rPr>
+        <w:t>gebruiksvriendelijkeheid</w:t>
+      </w:r>
+      <w:proofErr w:type="spellEnd"/>
+      <w:r>
+        <w:rPr>
+          <w:lang w:val="nl-BE"/>
+        </w:rPr>
+        <w:t xml:space="preserve"> en toestellen waarop deze gebruikt kan worden.</w:t>
       </w:r>
     </w:p>
     <w:p>
@@ -6090,7 +7162,6 @@
         <w:rPr>
           <w:lang w:val="nl-BE"/>
         </w:rPr>
-        <w:lastRenderedPageBreak/>
         <w:t>Audits/reviews</w:t>
       </w:r>
     </w:p>
@@ -6276,6 +7347,7 @@
         <w:rPr>
           <w:lang w:val="nl-BE"/>
         </w:rPr>
+        <w:lastRenderedPageBreak/>
         <w:t xml:space="preserve">Enkel indien de klacht strookt met kwaliteitseisen, voortgang van het project of de overeengekomen implementatievoorschriften </w:t>
       </w:r>
       <w:r>
@@ -6315,8 +7387,6 @@
         </w:rPr>
         <w:t>en verworven te zijn binnen de termijn van 1 week na oplevering van de applicatie. Klachten na deze periode zullen door het team niet meer worden behandeld.</w:t>
       </w:r>
-      <w:bookmarkStart w:id="28" w:name="_GoBack"/>
-      <w:bookmarkEnd w:id="28"/>
     </w:p>
     <w:sectPr>
       <w:footerReference w:type="default" r:id="rId18"/>
@@ -6411,7 +7481,21 @@
           <w:rPr>
             <w:lang w:val="nl-BE"/>
           </w:rPr>
-          <w:t xml:space="preserve"> |Plan van aanpak – iTalent – Team 1</w:t>
+          <w:t xml:space="preserve"> |Plan van aanpak – </w:t>
+        </w:r>
+        <w:proofErr w:type="spellStart"/>
+        <w:r>
+          <w:rPr>
+            <w:lang w:val="nl-BE"/>
+          </w:rPr>
+          <w:t>iTalent</w:t>
+        </w:r>
+        <w:proofErr w:type="spellEnd"/>
+        <w:r>
+          <w:rPr>
+            <w:lang w:val="nl-BE"/>
+          </w:rPr>
+          <w:t xml:space="preserve"> – Team 1</w:t>
         </w:r>
       </w:p>
     </w:sdtContent>
@@ -7259,6 +8343,9 @@
     <w:abstractNumId w:val="4"/>
   </w:num>
   <w:num w:numId="13">
+    <w:abstractNumId w:val="0"/>
+  </w:num>
+  <w:num w:numId="14">
     <w:abstractNumId w:val="0"/>
   </w:num>
 </w:numbering>
@@ -8677,7 +9764,7 @@
 </file>
 
 <file path=customXml/itemProps1.xml><?xml version="1.0" encoding="utf-8"?>
-<ds:datastoreItem xmlns:ds="http://schemas.openxmlformats.org/officeDocument/2006/customXml" ds:itemID="{3126603D-DC49-4C97-8221-99D94383D9C7}">
+<ds:datastoreItem xmlns:ds="http://schemas.openxmlformats.org/officeDocument/2006/customXml" ds:itemID="{369D4CAD-AA63-43F9-967D-A8A6D6C18F1F}">
   <ds:schemaRefs>
     <ds:schemaRef ds:uri="http://schemas.openxmlformats.org/officeDocument/2006/bibliography"/>
   </ds:schemaRefs>

</xml_diff>